<commit_message>
Aggiunta tabella per le comibinazioni dei CategoryPartition
E' stata aggiunta la tabella che permette di fare le varie combinazioni tra i vari CategoryPartition.
</commit_message>
<xml_diff>
--- a/Documents/Eat&Reorder - CategoryPartition documents/CategoryPartition Template.docx
+++ b/Documents/Eat&Reorder - CategoryPartition documents/CategoryPartition Template.docx
@@ -55,6 +55,14 @@
           <w:sz w:val="24"/>
           <w:szCs w:val="24"/>
         </w:rPr>
+        <w:t>CodRF_</w:t>
+      </w:r>
+      <w:r>
+        <w:rPr>
+          <w:rFonts w:ascii="Century Gothic" w:hAnsi="Century Gothic"/>
+          <w:sz w:val="24"/>
+          <w:szCs w:val="24"/>
+        </w:rPr>
         <w:t>NomeRequisitoFunzionale</w:t>
       </w:r>
       <w:r>
@@ -80,80 +88,6 @@
           <w:szCs w:val="24"/>
         </w:rPr>
         <w:tab/>
-      </w:r>
-      <w:bookmarkStart w:id="0" w:name="_GoBack"/>
-      <w:bookmarkEnd w:id="0"/>
-      <w:r>
-        <w:rPr>
-          <w:rFonts w:ascii="Century Gothic" w:hAnsi="Century Gothic"/>
-          <w:sz w:val="24"/>
-          <w:szCs w:val="24"/>
-        </w:rPr>
-        <w:t>CAMPI: [</w:t>
-      </w:r>
-      <w:r>
-        <w:rPr>
-          <w:rFonts w:ascii="Century Gothic" w:hAnsi="Century Gothic"/>
-          <w:sz w:val="24"/>
-          <w:szCs w:val="24"/>
-        </w:rPr>
-        <w:t>----</w:t>
-      </w:r>
-      <w:r>
-        <w:rPr>
-          <w:rFonts w:ascii="Century Gothic" w:hAnsi="Century Gothic"/>
-          <w:sz w:val="24"/>
-          <w:szCs w:val="24"/>
-        </w:rPr>
-        <w:t>][</w:t>
-      </w:r>
-      <w:r>
-        <w:rPr>
-          <w:rFonts w:ascii="Century Gothic" w:hAnsi="Century Gothic"/>
-          <w:sz w:val="24"/>
-          <w:szCs w:val="24"/>
-        </w:rPr>
-        <w:t>----</w:t>
-      </w:r>
-      <w:r>
-        <w:rPr>
-          <w:rFonts w:ascii="Century Gothic" w:hAnsi="Century Gothic"/>
-          <w:sz w:val="24"/>
-          <w:szCs w:val="24"/>
-        </w:rPr>
-        <w:t>][</w:t>
-      </w:r>
-      <w:r>
-        <w:rPr>
-          <w:rFonts w:ascii="Century Gothic" w:hAnsi="Century Gothic"/>
-          <w:sz w:val="24"/>
-          <w:szCs w:val="24"/>
-        </w:rPr>
-        <w:t>----</w:t>
-      </w:r>
-      <w:r>
-        <w:rPr>
-          <w:rFonts w:ascii="Century Gothic" w:hAnsi="Century Gothic"/>
-          <w:sz w:val="24"/>
-          <w:szCs w:val="24"/>
-        </w:rPr>
-        <w:t>][</w:t>
-      </w:r>
-      <w:r>
-        <w:rPr>
-          <w:rFonts w:ascii="Century Gothic" w:hAnsi="Century Gothic"/>
-          <w:sz w:val="24"/>
-          <w:szCs w:val="24"/>
-        </w:rPr>
-        <w:t>----</w:t>
-      </w:r>
-      <w:r>
-        <w:rPr>
-          <w:rFonts w:ascii="Century Gothic" w:hAnsi="Century Gothic"/>
-          <w:sz w:val="24"/>
-          <w:szCs w:val="24"/>
-        </w:rPr>
-        <w:t>]</w:t>
       </w:r>
     </w:p>
     <w:tbl>
@@ -194,7 +128,7 @@
                 <w:szCs w:val="28"/>
               </w:rPr>
             </w:pPr>
-            <w:bookmarkStart w:id="1" w:name="_Hlk25068166"/>
+            <w:bookmarkStart w:id="0" w:name="_Hlk25068166"/>
             <w:r>
               <w:rPr>
                 <w:rFonts w:ascii="Century Gothic" w:hAnsi="Century Gothic"/>
@@ -389,7 +323,1292 @@
           </w:p>
         </w:tc>
       </w:tr>
-      <w:bookmarkEnd w:id="1"/>
+      <w:bookmarkEnd w:id="0"/>
+    </w:tbl>
+    <w:p>
+      <w:pPr>
+        <w:rPr>
+          <w:rFonts w:ascii="Century Gothic" w:hAnsi="Century Gothic"/>
+          <w:sz w:val="24"/>
+          <w:szCs w:val="24"/>
+        </w:rPr>
+      </w:pPr>
+    </w:p>
+    <w:p>
+      <w:pPr>
+        <w:rPr>
+          <w:rFonts w:ascii="Century Gothic" w:hAnsi="Century Gothic"/>
+          <w:sz w:val="24"/>
+          <w:szCs w:val="24"/>
+        </w:rPr>
+      </w:pPr>
+    </w:p>
+    <w:p>
+      <w:pPr>
+        <w:rPr>
+          <w:rFonts w:ascii="Century Gothic" w:hAnsi="Century Gothic"/>
+          <w:sz w:val="24"/>
+          <w:szCs w:val="24"/>
+        </w:rPr>
+      </w:pPr>
+    </w:p>
+    <w:p>
+      <w:pPr>
+        <w:rPr>
+          <w:rFonts w:ascii="Century Gothic" w:hAnsi="Century Gothic"/>
+          <w:sz w:val="24"/>
+          <w:szCs w:val="24"/>
+        </w:rPr>
+      </w:pPr>
+    </w:p>
+    <w:p>
+      <w:pPr>
+        <w:rPr>
+          <w:rFonts w:ascii="Century Gothic" w:hAnsi="Century Gothic"/>
+          <w:sz w:val="24"/>
+          <w:szCs w:val="24"/>
+        </w:rPr>
+      </w:pPr>
+    </w:p>
+    <w:p>
+      <w:pPr>
+        <w:rPr>
+          <w:rFonts w:ascii="Century Gothic" w:hAnsi="Century Gothic"/>
+          <w:sz w:val="24"/>
+          <w:szCs w:val="24"/>
+        </w:rPr>
+      </w:pPr>
+    </w:p>
+    <w:p>
+      <w:pPr>
+        <w:rPr>
+          <w:rFonts w:ascii="Century Gothic" w:hAnsi="Century Gothic"/>
+          <w:sz w:val="24"/>
+          <w:szCs w:val="24"/>
+        </w:rPr>
+      </w:pPr>
+    </w:p>
+    <w:p>
+      <w:pPr>
+        <w:rPr>
+          <w:rFonts w:ascii="Century Gothic" w:hAnsi="Century Gothic"/>
+          <w:sz w:val="24"/>
+          <w:szCs w:val="24"/>
+        </w:rPr>
+      </w:pPr>
+    </w:p>
+    <w:p>
+      <w:pPr>
+        <w:rPr>
+          <w:rFonts w:ascii="Century Gothic" w:hAnsi="Century Gothic"/>
+          <w:sz w:val="24"/>
+          <w:szCs w:val="24"/>
+        </w:rPr>
+      </w:pPr>
+    </w:p>
+    <w:p>
+      <w:pPr>
+        <w:rPr>
+          <w:rFonts w:ascii="Century Gothic" w:hAnsi="Century Gothic"/>
+          <w:sz w:val="24"/>
+          <w:szCs w:val="24"/>
+        </w:rPr>
+      </w:pPr>
+    </w:p>
+    <w:p>
+      <w:pPr>
+        <w:rPr>
+          <w:rFonts w:ascii="Century Gothic" w:hAnsi="Century Gothic"/>
+          <w:sz w:val="24"/>
+          <w:szCs w:val="24"/>
+        </w:rPr>
+      </w:pPr>
+    </w:p>
+    <w:p>
+      <w:pPr>
+        <w:rPr>
+          <w:rFonts w:ascii="Century Gothic" w:hAnsi="Century Gothic"/>
+          <w:sz w:val="24"/>
+          <w:szCs w:val="24"/>
+        </w:rPr>
+      </w:pPr>
+    </w:p>
+    <w:p>
+      <w:pPr>
+        <w:rPr>
+          <w:rFonts w:ascii="Century Gothic" w:hAnsi="Century Gothic"/>
+          <w:sz w:val="24"/>
+          <w:szCs w:val="24"/>
+        </w:rPr>
+      </w:pPr>
+    </w:p>
+    <w:p>
+      <w:pPr>
+        <w:rPr>
+          <w:rFonts w:ascii="Century Gothic" w:hAnsi="Century Gothic"/>
+          <w:sz w:val="24"/>
+          <w:szCs w:val="24"/>
+        </w:rPr>
+      </w:pPr>
+    </w:p>
+    <w:p>
+      <w:pPr>
+        <w:rPr>
+          <w:rFonts w:ascii="Century Gothic" w:hAnsi="Century Gothic"/>
+          <w:sz w:val="24"/>
+          <w:szCs w:val="24"/>
+        </w:rPr>
+      </w:pPr>
+    </w:p>
+    <w:p>
+      <w:pPr>
+        <w:rPr>
+          <w:rFonts w:ascii="Century Gothic" w:hAnsi="Century Gothic"/>
+          <w:sz w:val="24"/>
+          <w:szCs w:val="24"/>
+        </w:rPr>
+      </w:pPr>
+    </w:p>
+    <w:p>
+      <w:pPr>
+        <w:rPr>
+          <w:rFonts w:ascii="Century Gothic" w:hAnsi="Century Gothic"/>
+          <w:sz w:val="24"/>
+          <w:szCs w:val="24"/>
+        </w:rPr>
+      </w:pPr>
+    </w:p>
+    <w:p>
+      <w:pPr>
+        <w:rPr>
+          <w:rFonts w:ascii="Century Gothic" w:hAnsi="Century Gothic"/>
+          <w:sz w:val="24"/>
+          <w:szCs w:val="24"/>
+        </w:rPr>
+      </w:pPr>
+    </w:p>
+    <w:p>
+      <w:pPr>
+        <w:rPr>
+          <w:rFonts w:ascii="Century Gothic" w:hAnsi="Century Gothic"/>
+          <w:sz w:val="24"/>
+          <w:szCs w:val="24"/>
+        </w:rPr>
+      </w:pPr>
+    </w:p>
+    <w:p>
+      <w:pPr>
+        <w:rPr>
+          <w:rFonts w:ascii="Century Gothic" w:hAnsi="Century Gothic"/>
+          <w:sz w:val="24"/>
+          <w:szCs w:val="24"/>
+        </w:rPr>
+      </w:pPr>
+    </w:p>
+    <w:p>
+      <w:pPr>
+        <w:rPr>
+          <w:rFonts w:ascii="Century Gothic" w:hAnsi="Century Gothic"/>
+          <w:sz w:val="24"/>
+          <w:szCs w:val="24"/>
+        </w:rPr>
+      </w:pPr>
+    </w:p>
+    <w:tbl>
+      <w:tblPr>
+        <w:tblStyle w:val="Grigliatabella"/>
+        <w:tblW w:w="10773" w:type="dxa"/>
+        <w:tblInd w:w="-572" w:type="dxa"/>
+        <w:shd w:val="pct25" w:color="auto" w:fill="auto"/>
+        <w:tblLook w:val="04A0" w:firstRow="1" w:lastRow="0" w:firstColumn="1" w:lastColumn="0" w:noHBand="0" w:noVBand="1"/>
+      </w:tblPr>
+      <w:tblGrid>
+        <w:gridCol w:w="4111"/>
+        <w:gridCol w:w="4678"/>
+        <w:gridCol w:w="1984"/>
+      </w:tblGrid>
+      <w:tr>
+        <w:trPr>
+          <w:trHeight w:val="318"/>
+        </w:trPr>
+        <w:tc>
+          <w:tcPr>
+            <w:tcW w:w="4111" w:type="dxa"/>
+            <w:shd w:val="pct25" w:color="auto" w:fill="auto"/>
+          </w:tcPr>
+          <w:p>
+            <w:pPr>
+              <w:spacing w:before="120" w:after="120"/>
+              <w:jc w:val="center"/>
+              <w:rPr>
+                <w:b/>
+                <w:bCs/>
+              </w:rPr>
+            </w:pPr>
+            <w:r>
+              <w:rPr>
+                <w:b/>
+                <w:bCs/>
+              </w:rPr>
+              <w:lastRenderedPageBreak/>
+              <w:t>Codice</w:t>
+            </w:r>
+          </w:p>
+        </w:tc>
+        <w:tc>
+          <w:tcPr>
+            <w:tcW w:w="4678" w:type="dxa"/>
+            <w:tcBorders>
+              <w:bottom w:val="single" w:sz="4" w:space="0" w:color="auto"/>
+            </w:tcBorders>
+            <w:shd w:val="pct25" w:color="auto" w:fill="auto"/>
+          </w:tcPr>
+          <w:p>
+            <w:pPr>
+              <w:spacing w:before="120" w:after="120"/>
+              <w:jc w:val="center"/>
+              <w:rPr>
+                <w:b/>
+                <w:bCs/>
+              </w:rPr>
+            </w:pPr>
+            <w:r>
+              <w:rPr>
+                <w:b/>
+                <w:bCs/>
+              </w:rPr>
+              <w:t>Combinazione</w:t>
+            </w:r>
+          </w:p>
+        </w:tc>
+        <w:tc>
+          <w:tcPr>
+            <w:tcW w:w="1984" w:type="dxa"/>
+            <w:tcBorders>
+              <w:bottom w:val="single" w:sz="4" w:space="0" w:color="auto"/>
+            </w:tcBorders>
+            <w:shd w:val="pct25" w:color="auto" w:fill="auto"/>
+          </w:tcPr>
+          <w:p>
+            <w:pPr>
+              <w:spacing w:before="120" w:after="120"/>
+              <w:jc w:val="center"/>
+              <w:rPr>
+                <w:b/>
+                <w:bCs/>
+              </w:rPr>
+            </w:pPr>
+            <w:r>
+              <w:rPr>
+                <w:b/>
+                <w:bCs/>
+              </w:rPr>
+              <w:t>Esito</w:t>
+            </w:r>
+          </w:p>
+        </w:tc>
+      </w:tr>
+      <w:tr>
+        <w:trPr>
+          <w:trHeight w:val="305"/>
+        </w:trPr>
+        <w:tc>
+          <w:tcPr>
+            <w:tcW w:w="4111" w:type="dxa"/>
+            <w:shd w:val="pct25" w:color="auto" w:fill="auto"/>
+          </w:tcPr>
+          <w:p>
+            <w:pPr>
+              <w:spacing w:before="120" w:after="120"/>
+              <w:jc w:val="center"/>
+              <w:rPr>
+                <w:rFonts w:ascii="Century Gothic" w:hAnsi="Century Gothic"/>
+                <w:b/>
+                <w:bCs/>
+              </w:rPr>
+            </w:pPr>
+            <w:r>
+              <w:rPr>
+                <w:rFonts w:ascii="Century Gothic" w:hAnsi="Century Gothic"/>
+                <w:b/>
+                <w:bCs/>
+              </w:rPr>
+              <w:t>TC_</w:t>
+            </w:r>
+            <w:r>
+              <w:rPr>
+                <w:rFonts w:ascii="Century Gothic" w:hAnsi="Century Gothic"/>
+                <w:b/>
+                <w:bCs/>
+              </w:rPr>
+              <w:t>CodRF_</w:t>
+            </w:r>
+            <w:r>
+              <w:rPr>
+                <w:rFonts w:ascii="Century Gothic" w:hAnsi="Century Gothic"/>
+                <w:b/>
+                <w:bCs/>
+              </w:rPr>
+              <w:t>NomeR</w:t>
+            </w:r>
+            <w:r>
+              <w:rPr>
+                <w:rFonts w:ascii="Century Gothic" w:hAnsi="Century Gothic"/>
+                <w:b/>
+                <w:bCs/>
+              </w:rPr>
+              <w:t>F</w:t>
+            </w:r>
+            <w:r>
+              <w:rPr>
+                <w:rFonts w:ascii="Century Gothic" w:hAnsi="Century Gothic"/>
+                <w:b/>
+                <w:bCs/>
+              </w:rPr>
+              <w:t>_1</w:t>
+            </w:r>
+          </w:p>
+        </w:tc>
+        <w:tc>
+          <w:tcPr>
+            <w:tcW w:w="4678" w:type="dxa"/>
+            <w:shd w:val="clear" w:color="auto" w:fill="auto"/>
+          </w:tcPr>
+          <w:p>
+            <w:pPr>
+              <w:spacing w:before="120" w:after="120"/>
+              <w:jc w:val="center"/>
+            </w:pPr>
+          </w:p>
+        </w:tc>
+        <w:tc>
+          <w:tcPr>
+            <w:tcW w:w="1984" w:type="dxa"/>
+            <w:shd w:val="clear" w:color="auto" w:fill="auto"/>
+          </w:tcPr>
+          <w:p>
+            <w:pPr>
+              <w:spacing w:before="120" w:after="120"/>
+              <w:jc w:val="center"/>
+            </w:pPr>
+            <w:r>
+              <w:t>Errore</w:t>
+            </w:r>
+          </w:p>
+        </w:tc>
+      </w:tr>
+      <w:tr>
+        <w:trPr>
+          <w:trHeight w:val="318"/>
+        </w:trPr>
+        <w:tc>
+          <w:tcPr>
+            <w:tcW w:w="4111" w:type="dxa"/>
+            <w:shd w:val="pct25" w:color="auto" w:fill="auto"/>
+          </w:tcPr>
+          <w:p>
+            <w:pPr>
+              <w:spacing w:before="120" w:after="120"/>
+              <w:jc w:val="center"/>
+              <w:rPr>
+                <w:b/>
+                <w:bCs/>
+              </w:rPr>
+            </w:pPr>
+            <w:r>
+              <w:rPr>
+                <w:rFonts w:ascii="Century Gothic" w:hAnsi="Century Gothic"/>
+                <w:b/>
+                <w:bCs/>
+              </w:rPr>
+              <w:t>TC_CodRF_NomeRF</w:t>
+            </w:r>
+            <w:r>
+              <w:rPr>
+                <w:b/>
+                <w:bCs/>
+              </w:rPr>
+              <w:t xml:space="preserve"> </w:t>
+            </w:r>
+            <w:r>
+              <w:rPr>
+                <w:b/>
+                <w:bCs/>
+              </w:rPr>
+              <w:t>_2</w:t>
+            </w:r>
+          </w:p>
+        </w:tc>
+        <w:tc>
+          <w:tcPr>
+            <w:tcW w:w="4678" w:type="dxa"/>
+            <w:shd w:val="clear" w:color="auto" w:fill="auto"/>
+          </w:tcPr>
+          <w:p>
+            <w:pPr>
+              <w:spacing w:before="120" w:after="120"/>
+              <w:jc w:val="center"/>
+            </w:pPr>
+          </w:p>
+        </w:tc>
+        <w:tc>
+          <w:tcPr>
+            <w:tcW w:w="1984" w:type="dxa"/>
+            <w:shd w:val="clear" w:color="auto" w:fill="auto"/>
+          </w:tcPr>
+          <w:p>
+            <w:pPr>
+              <w:spacing w:before="120" w:after="120"/>
+              <w:jc w:val="center"/>
+            </w:pPr>
+            <w:r>
+              <w:t>Errore</w:t>
+            </w:r>
+          </w:p>
+        </w:tc>
+      </w:tr>
+      <w:tr>
+        <w:trPr>
+          <w:trHeight w:val="305"/>
+        </w:trPr>
+        <w:tc>
+          <w:tcPr>
+            <w:tcW w:w="4111" w:type="dxa"/>
+            <w:shd w:val="pct25" w:color="auto" w:fill="auto"/>
+          </w:tcPr>
+          <w:p>
+            <w:pPr>
+              <w:spacing w:before="120" w:after="120"/>
+              <w:jc w:val="center"/>
+              <w:rPr>
+                <w:b/>
+                <w:bCs/>
+              </w:rPr>
+            </w:pPr>
+            <w:r>
+              <w:rPr>
+                <w:rFonts w:ascii="Century Gothic" w:hAnsi="Century Gothic"/>
+                <w:b/>
+                <w:bCs/>
+              </w:rPr>
+              <w:t>TC_CodRF_NomeRF</w:t>
+            </w:r>
+            <w:r>
+              <w:rPr>
+                <w:b/>
+                <w:bCs/>
+              </w:rPr>
+              <w:t xml:space="preserve"> </w:t>
+            </w:r>
+            <w:r>
+              <w:rPr>
+                <w:b/>
+                <w:bCs/>
+              </w:rPr>
+              <w:t>_3</w:t>
+            </w:r>
+            <w:bookmarkStart w:id="1" w:name="_GoBack"/>
+            <w:bookmarkEnd w:id="1"/>
+          </w:p>
+        </w:tc>
+        <w:tc>
+          <w:tcPr>
+            <w:tcW w:w="4678" w:type="dxa"/>
+            <w:shd w:val="clear" w:color="auto" w:fill="auto"/>
+          </w:tcPr>
+          <w:p>
+            <w:pPr>
+              <w:spacing w:before="120" w:after="120"/>
+              <w:jc w:val="center"/>
+            </w:pPr>
+          </w:p>
+        </w:tc>
+        <w:tc>
+          <w:tcPr>
+            <w:tcW w:w="1984" w:type="dxa"/>
+            <w:shd w:val="clear" w:color="auto" w:fill="auto"/>
+          </w:tcPr>
+          <w:p>
+            <w:pPr>
+              <w:spacing w:before="120" w:after="120"/>
+              <w:jc w:val="center"/>
+            </w:pPr>
+            <w:r>
+              <w:t>Errore</w:t>
+            </w:r>
+          </w:p>
+        </w:tc>
+      </w:tr>
+      <w:tr>
+        <w:trPr>
+          <w:trHeight w:val="318"/>
+        </w:trPr>
+        <w:tc>
+          <w:tcPr>
+            <w:tcW w:w="4111" w:type="dxa"/>
+            <w:shd w:val="pct25" w:color="auto" w:fill="auto"/>
+          </w:tcPr>
+          <w:p>
+            <w:pPr>
+              <w:spacing w:before="120" w:after="120"/>
+              <w:jc w:val="center"/>
+              <w:rPr>
+                <w:b/>
+                <w:bCs/>
+              </w:rPr>
+            </w:pPr>
+            <w:r>
+              <w:rPr>
+                <w:rFonts w:ascii="Century Gothic" w:hAnsi="Century Gothic"/>
+                <w:b/>
+                <w:bCs/>
+              </w:rPr>
+              <w:t>TC_CodRF_NomeRF</w:t>
+            </w:r>
+            <w:r>
+              <w:rPr>
+                <w:b/>
+                <w:bCs/>
+              </w:rPr>
+              <w:t xml:space="preserve"> </w:t>
+            </w:r>
+            <w:r>
+              <w:rPr>
+                <w:b/>
+                <w:bCs/>
+              </w:rPr>
+              <w:t>_4</w:t>
+            </w:r>
+          </w:p>
+        </w:tc>
+        <w:tc>
+          <w:tcPr>
+            <w:tcW w:w="4678" w:type="dxa"/>
+            <w:shd w:val="clear" w:color="auto" w:fill="auto"/>
+          </w:tcPr>
+          <w:p>
+            <w:pPr>
+              <w:spacing w:before="120" w:after="120"/>
+              <w:jc w:val="center"/>
+            </w:pPr>
+          </w:p>
+        </w:tc>
+        <w:tc>
+          <w:tcPr>
+            <w:tcW w:w="1984" w:type="dxa"/>
+            <w:shd w:val="clear" w:color="auto" w:fill="auto"/>
+          </w:tcPr>
+          <w:p>
+            <w:pPr>
+              <w:spacing w:before="120" w:after="120"/>
+              <w:jc w:val="center"/>
+            </w:pPr>
+            <w:r>
+              <w:t>Errore</w:t>
+            </w:r>
+          </w:p>
+        </w:tc>
+      </w:tr>
+      <w:tr>
+        <w:trPr>
+          <w:trHeight w:val="318"/>
+        </w:trPr>
+        <w:tc>
+          <w:tcPr>
+            <w:tcW w:w="4111" w:type="dxa"/>
+            <w:shd w:val="pct25" w:color="auto" w:fill="auto"/>
+          </w:tcPr>
+          <w:p>
+            <w:pPr>
+              <w:spacing w:before="120" w:after="120"/>
+              <w:jc w:val="center"/>
+              <w:rPr>
+                <w:b/>
+                <w:bCs/>
+              </w:rPr>
+            </w:pPr>
+            <w:r>
+              <w:rPr>
+                <w:rFonts w:ascii="Century Gothic" w:hAnsi="Century Gothic"/>
+                <w:b/>
+                <w:bCs/>
+              </w:rPr>
+              <w:t>TC_CodRF_NomeRF</w:t>
+            </w:r>
+            <w:r>
+              <w:rPr>
+                <w:b/>
+                <w:bCs/>
+              </w:rPr>
+              <w:t xml:space="preserve"> </w:t>
+            </w:r>
+            <w:r>
+              <w:rPr>
+                <w:b/>
+                <w:bCs/>
+              </w:rPr>
+              <w:t>_5</w:t>
+            </w:r>
+          </w:p>
+        </w:tc>
+        <w:tc>
+          <w:tcPr>
+            <w:tcW w:w="4678" w:type="dxa"/>
+            <w:shd w:val="clear" w:color="auto" w:fill="auto"/>
+          </w:tcPr>
+          <w:p>
+            <w:pPr>
+              <w:spacing w:before="120" w:after="120"/>
+              <w:jc w:val="center"/>
+            </w:pPr>
+          </w:p>
+        </w:tc>
+        <w:tc>
+          <w:tcPr>
+            <w:tcW w:w="1984" w:type="dxa"/>
+            <w:shd w:val="clear" w:color="auto" w:fill="auto"/>
+          </w:tcPr>
+          <w:p>
+            <w:pPr>
+              <w:spacing w:before="120" w:after="120"/>
+              <w:jc w:val="center"/>
+            </w:pPr>
+            <w:r>
+              <w:t>Errore</w:t>
+            </w:r>
+          </w:p>
+        </w:tc>
+      </w:tr>
+      <w:tr>
+        <w:trPr>
+          <w:trHeight w:val="305"/>
+        </w:trPr>
+        <w:tc>
+          <w:tcPr>
+            <w:tcW w:w="4111" w:type="dxa"/>
+            <w:shd w:val="pct25" w:color="auto" w:fill="auto"/>
+          </w:tcPr>
+          <w:p>
+            <w:pPr>
+              <w:spacing w:before="120" w:after="120"/>
+              <w:jc w:val="center"/>
+              <w:rPr>
+                <w:b/>
+                <w:bCs/>
+              </w:rPr>
+            </w:pPr>
+            <w:r>
+              <w:rPr>
+                <w:rFonts w:ascii="Century Gothic" w:hAnsi="Century Gothic"/>
+                <w:b/>
+                <w:bCs/>
+              </w:rPr>
+              <w:t>TC_CodRF_NomeRF</w:t>
+            </w:r>
+            <w:r>
+              <w:rPr>
+                <w:b/>
+                <w:bCs/>
+              </w:rPr>
+              <w:t xml:space="preserve"> </w:t>
+            </w:r>
+            <w:r>
+              <w:rPr>
+                <w:b/>
+                <w:bCs/>
+              </w:rPr>
+              <w:t>_6</w:t>
+            </w:r>
+          </w:p>
+        </w:tc>
+        <w:tc>
+          <w:tcPr>
+            <w:tcW w:w="4678" w:type="dxa"/>
+            <w:shd w:val="clear" w:color="auto" w:fill="auto"/>
+          </w:tcPr>
+          <w:p>
+            <w:pPr>
+              <w:spacing w:before="120" w:after="120"/>
+              <w:jc w:val="center"/>
+            </w:pPr>
+          </w:p>
+        </w:tc>
+        <w:tc>
+          <w:tcPr>
+            <w:tcW w:w="1984" w:type="dxa"/>
+            <w:shd w:val="clear" w:color="auto" w:fill="auto"/>
+          </w:tcPr>
+          <w:p>
+            <w:pPr>
+              <w:spacing w:before="120" w:after="120"/>
+              <w:jc w:val="center"/>
+            </w:pPr>
+            <w:r>
+              <w:t>Errore</w:t>
+            </w:r>
+          </w:p>
+        </w:tc>
+      </w:tr>
+      <w:tr>
+        <w:trPr>
+          <w:trHeight w:val="305"/>
+        </w:trPr>
+        <w:tc>
+          <w:tcPr>
+            <w:tcW w:w="4111" w:type="dxa"/>
+            <w:shd w:val="pct25" w:color="auto" w:fill="auto"/>
+          </w:tcPr>
+          <w:p>
+            <w:pPr>
+              <w:spacing w:before="120" w:after="120"/>
+              <w:jc w:val="center"/>
+              <w:rPr>
+                <w:b/>
+                <w:bCs/>
+              </w:rPr>
+            </w:pPr>
+            <w:r>
+              <w:rPr>
+                <w:rFonts w:ascii="Century Gothic" w:hAnsi="Century Gothic"/>
+                <w:b/>
+                <w:bCs/>
+              </w:rPr>
+              <w:t>TC_CodRF_NomeRF</w:t>
+            </w:r>
+            <w:r>
+              <w:rPr>
+                <w:b/>
+                <w:bCs/>
+              </w:rPr>
+              <w:t xml:space="preserve"> </w:t>
+            </w:r>
+            <w:r>
+              <w:rPr>
+                <w:b/>
+                <w:bCs/>
+              </w:rPr>
+              <w:t>_7</w:t>
+            </w:r>
+          </w:p>
+        </w:tc>
+        <w:tc>
+          <w:tcPr>
+            <w:tcW w:w="4678" w:type="dxa"/>
+            <w:shd w:val="clear" w:color="auto" w:fill="auto"/>
+          </w:tcPr>
+          <w:p>
+            <w:pPr>
+              <w:spacing w:before="120" w:after="120"/>
+              <w:jc w:val="center"/>
+            </w:pPr>
+          </w:p>
+        </w:tc>
+        <w:tc>
+          <w:tcPr>
+            <w:tcW w:w="1984" w:type="dxa"/>
+            <w:shd w:val="clear" w:color="auto" w:fill="auto"/>
+          </w:tcPr>
+          <w:p>
+            <w:pPr>
+              <w:spacing w:before="120" w:after="120"/>
+              <w:jc w:val="center"/>
+            </w:pPr>
+            <w:r>
+              <w:t>Errore</w:t>
+            </w:r>
+          </w:p>
+        </w:tc>
+      </w:tr>
+      <w:tr>
+        <w:trPr>
+          <w:trHeight w:val="305"/>
+        </w:trPr>
+        <w:tc>
+          <w:tcPr>
+            <w:tcW w:w="4111" w:type="dxa"/>
+            <w:shd w:val="pct25" w:color="auto" w:fill="auto"/>
+          </w:tcPr>
+          <w:p>
+            <w:pPr>
+              <w:spacing w:before="120" w:after="120"/>
+              <w:jc w:val="center"/>
+              <w:rPr>
+                <w:b/>
+                <w:bCs/>
+              </w:rPr>
+            </w:pPr>
+            <w:r>
+              <w:rPr>
+                <w:rFonts w:ascii="Century Gothic" w:hAnsi="Century Gothic"/>
+                <w:b/>
+                <w:bCs/>
+              </w:rPr>
+              <w:t>TC_CodRF_NomeRF</w:t>
+            </w:r>
+            <w:r>
+              <w:rPr>
+                <w:b/>
+                <w:bCs/>
+              </w:rPr>
+              <w:t xml:space="preserve"> </w:t>
+            </w:r>
+            <w:r>
+              <w:rPr>
+                <w:b/>
+                <w:bCs/>
+              </w:rPr>
+              <w:t>_8</w:t>
+            </w:r>
+          </w:p>
+        </w:tc>
+        <w:tc>
+          <w:tcPr>
+            <w:tcW w:w="4678" w:type="dxa"/>
+            <w:shd w:val="clear" w:color="auto" w:fill="auto"/>
+          </w:tcPr>
+          <w:p>
+            <w:pPr>
+              <w:spacing w:before="120" w:after="120"/>
+              <w:jc w:val="center"/>
+            </w:pPr>
+          </w:p>
+        </w:tc>
+        <w:tc>
+          <w:tcPr>
+            <w:tcW w:w="1984" w:type="dxa"/>
+            <w:shd w:val="clear" w:color="auto" w:fill="auto"/>
+          </w:tcPr>
+          <w:p>
+            <w:pPr>
+              <w:spacing w:before="120" w:after="120"/>
+              <w:jc w:val="center"/>
+            </w:pPr>
+            <w:r>
+              <w:t>Errore</w:t>
+            </w:r>
+          </w:p>
+        </w:tc>
+      </w:tr>
+      <w:tr>
+        <w:trPr>
+          <w:trHeight w:val="305"/>
+        </w:trPr>
+        <w:tc>
+          <w:tcPr>
+            <w:tcW w:w="4111" w:type="dxa"/>
+            <w:shd w:val="pct25" w:color="auto" w:fill="auto"/>
+          </w:tcPr>
+          <w:p>
+            <w:pPr>
+              <w:spacing w:before="120" w:after="120"/>
+              <w:jc w:val="center"/>
+              <w:rPr>
+                <w:b/>
+                <w:bCs/>
+              </w:rPr>
+            </w:pPr>
+            <w:r>
+              <w:rPr>
+                <w:rFonts w:ascii="Century Gothic" w:hAnsi="Century Gothic"/>
+                <w:b/>
+                <w:bCs/>
+              </w:rPr>
+              <w:t>TC_CodRF_NomeRF</w:t>
+            </w:r>
+            <w:r>
+              <w:rPr>
+                <w:b/>
+                <w:bCs/>
+              </w:rPr>
+              <w:t xml:space="preserve"> </w:t>
+            </w:r>
+            <w:r>
+              <w:rPr>
+                <w:b/>
+                <w:bCs/>
+              </w:rPr>
+              <w:t>_9</w:t>
+            </w:r>
+          </w:p>
+        </w:tc>
+        <w:tc>
+          <w:tcPr>
+            <w:tcW w:w="4678" w:type="dxa"/>
+            <w:shd w:val="clear" w:color="auto" w:fill="auto"/>
+          </w:tcPr>
+          <w:p>
+            <w:pPr>
+              <w:spacing w:before="120" w:after="120"/>
+              <w:jc w:val="center"/>
+            </w:pPr>
+          </w:p>
+        </w:tc>
+        <w:tc>
+          <w:tcPr>
+            <w:tcW w:w="1984" w:type="dxa"/>
+            <w:shd w:val="clear" w:color="auto" w:fill="auto"/>
+          </w:tcPr>
+          <w:p>
+            <w:pPr>
+              <w:spacing w:before="120" w:after="120"/>
+              <w:jc w:val="center"/>
+            </w:pPr>
+            <w:r>
+              <w:t>Errore</w:t>
+            </w:r>
+          </w:p>
+        </w:tc>
+      </w:tr>
+      <w:tr>
+        <w:trPr>
+          <w:trHeight w:val="305"/>
+        </w:trPr>
+        <w:tc>
+          <w:tcPr>
+            <w:tcW w:w="4111" w:type="dxa"/>
+            <w:shd w:val="pct25" w:color="auto" w:fill="auto"/>
+          </w:tcPr>
+          <w:p>
+            <w:pPr>
+              <w:spacing w:before="120" w:after="120"/>
+              <w:jc w:val="center"/>
+              <w:rPr>
+                <w:b/>
+                <w:bCs/>
+              </w:rPr>
+            </w:pPr>
+            <w:r>
+              <w:rPr>
+                <w:rFonts w:ascii="Century Gothic" w:hAnsi="Century Gothic"/>
+                <w:b/>
+                <w:bCs/>
+              </w:rPr>
+              <w:t>TC_CodRF_NomeRF</w:t>
+            </w:r>
+            <w:r>
+              <w:rPr>
+                <w:b/>
+                <w:bCs/>
+              </w:rPr>
+              <w:t xml:space="preserve"> </w:t>
+            </w:r>
+            <w:r>
+              <w:rPr>
+                <w:b/>
+                <w:bCs/>
+              </w:rPr>
+              <w:t>_10</w:t>
+            </w:r>
+          </w:p>
+        </w:tc>
+        <w:tc>
+          <w:tcPr>
+            <w:tcW w:w="4678" w:type="dxa"/>
+            <w:shd w:val="clear" w:color="auto" w:fill="auto"/>
+          </w:tcPr>
+          <w:p>
+            <w:pPr>
+              <w:spacing w:before="120" w:after="120"/>
+              <w:jc w:val="center"/>
+            </w:pPr>
+          </w:p>
+        </w:tc>
+        <w:tc>
+          <w:tcPr>
+            <w:tcW w:w="1984" w:type="dxa"/>
+            <w:shd w:val="clear" w:color="auto" w:fill="auto"/>
+          </w:tcPr>
+          <w:p>
+            <w:pPr>
+              <w:spacing w:before="120" w:after="120"/>
+              <w:jc w:val="center"/>
+            </w:pPr>
+            <w:r>
+              <w:t>Errore</w:t>
+            </w:r>
+          </w:p>
+        </w:tc>
+      </w:tr>
+      <w:tr>
+        <w:trPr>
+          <w:trHeight w:val="305"/>
+        </w:trPr>
+        <w:tc>
+          <w:tcPr>
+            <w:tcW w:w="4111" w:type="dxa"/>
+            <w:shd w:val="pct25" w:color="auto" w:fill="auto"/>
+          </w:tcPr>
+          <w:p>
+            <w:pPr>
+              <w:spacing w:before="120" w:after="120"/>
+              <w:jc w:val="center"/>
+              <w:rPr>
+                <w:b/>
+                <w:bCs/>
+              </w:rPr>
+            </w:pPr>
+            <w:r>
+              <w:rPr>
+                <w:rFonts w:ascii="Century Gothic" w:hAnsi="Century Gothic"/>
+                <w:b/>
+                <w:bCs/>
+              </w:rPr>
+              <w:t>TC_CodRF_NomeRF</w:t>
+            </w:r>
+            <w:r>
+              <w:rPr>
+                <w:b/>
+                <w:bCs/>
+              </w:rPr>
+              <w:t xml:space="preserve"> </w:t>
+            </w:r>
+            <w:r>
+              <w:rPr>
+                <w:b/>
+                <w:bCs/>
+              </w:rPr>
+              <w:t>_11</w:t>
+            </w:r>
+          </w:p>
+        </w:tc>
+        <w:tc>
+          <w:tcPr>
+            <w:tcW w:w="4678" w:type="dxa"/>
+            <w:shd w:val="clear" w:color="auto" w:fill="auto"/>
+          </w:tcPr>
+          <w:p>
+            <w:pPr>
+              <w:spacing w:before="120" w:after="120"/>
+              <w:jc w:val="center"/>
+            </w:pPr>
+          </w:p>
+        </w:tc>
+        <w:tc>
+          <w:tcPr>
+            <w:tcW w:w="1984" w:type="dxa"/>
+            <w:shd w:val="clear" w:color="auto" w:fill="auto"/>
+          </w:tcPr>
+          <w:p>
+            <w:pPr>
+              <w:spacing w:before="120" w:after="120"/>
+              <w:jc w:val="center"/>
+            </w:pPr>
+            <w:r>
+              <w:t>Errore</w:t>
+            </w:r>
+          </w:p>
+        </w:tc>
+      </w:tr>
+      <w:tr>
+        <w:trPr>
+          <w:trHeight w:val="305"/>
+        </w:trPr>
+        <w:tc>
+          <w:tcPr>
+            <w:tcW w:w="4111" w:type="dxa"/>
+            <w:shd w:val="pct25" w:color="auto" w:fill="auto"/>
+          </w:tcPr>
+          <w:p>
+            <w:pPr>
+              <w:spacing w:before="120" w:after="120"/>
+              <w:jc w:val="center"/>
+              <w:rPr>
+                <w:b/>
+                <w:bCs/>
+              </w:rPr>
+            </w:pPr>
+            <w:r>
+              <w:rPr>
+                <w:rFonts w:ascii="Century Gothic" w:hAnsi="Century Gothic"/>
+                <w:b/>
+                <w:bCs/>
+              </w:rPr>
+              <w:t>TC_CodRF_NomeRF</w:t>
+            </w:r>
+            <w:r>
+              <w:rPr>
+                <w:b/>
+                <w:bCs/>
+              </w:rPr>
+              <w:t xml:space="preserve"> </w:t>
+            </w:r>
+            <w:r>
+              <w:rPr>
+                <w:b/>
+                <w:bCs/>
+              </w:rPr>
+              <w:t>_12</w:t>
+            </w:r>
+          </w:p>
+        </w:tc>
+        <w:tc>
+          <w:tcPr>
+            <w:tcW w:w="4678" w:type="dxa"/>
+            <w:shd w:val="clear" w:color="auto" w:fill="auto"/>
+          </w:tcPr>
+          <w:p>
+            <w:pPr>
+              <w:spacing w:before="120" w:after="120"/>
+              <w:jc w:val="center"/>
+            </w:pPr>
+          </w:p>
+        </w:tc>
+        <w:tc>
+          <w:tcPr>
+            <w:tcW w:w="1984" w:type="dxa"/>
+            <w:shd w:val="clear" w:color="auto" w:fill="auto"/>
+          </w:tcPr>
+          <w:p>
+            <w:pPr>
+              <w:spacing w:before="120" w:after="120"/>
+              <w:jc w:val="center"/>
+            </w:pPr>
+            <w:r>
+              <w:t>Errore</w:t>
+            </w:r>
+          </w:p>
+        </w:tc>
+      </w:tr>
+      <w:tr>
+        <w:trPr>
+          <w:trHeight w:val="305"/>
+        </w:trPr>
+        <w:tc>
+          <w:tcPr>
+            <w:tcW w:w="4111" w:type="dxa"/>
+            <w:shd w:val="pct25" w:color="auto" w:fill="auto"/>
+          </w:tcPr>
+          <w:p>
+            <w:pPr>
+              <w:spacing w:before="120" w:after="120"/>
+              <w:jc w:val="center"/>
+              <w:rPr>
+                <w:b/>
+                <w:bCs/>
+              </w:rPr>
+            </w:pPr>
+            <w:r>
+              <w:rPr>
+                <w:rFonts w:ascii="Century Gothic" w:hAnsi="Century Gothic"/>
+                <w:b/>
+                <w:bCs/>
+              </w:rPr>
+              <w:t>TC_CodRF_NomeRF</w:t>
+            </w:r>
+            <w:r>
+              <w:rPr>
+                <w:b/>
+                <w:bCs/>
+              </w:rPr>
+              <w:t xml:space="preserve"> </w:t>
+            </w:r>
+            <w:r>
+              <w:rPr>
+                <w:b/>
+                <w:bCs/>
+              </w:rPr>
+              <w:t>_13</w:t>
+            </w:r>
+          </w:p>
+        </w:tc>
+        <w:tc>
+          <w:tcPr>
+            <w:tcW w:w="4678" w:type="dxa"/>
+            <w:shd w:val="clear" w:color="auto" w:fill="auto"/>
+          </w:tcPr>
+          <w:p>
+            <w:pPr>
+              <w:spacing w:before="120" w:after="120"/>
+              <w:jc w:val="center"/>
+            </w:pPr>
+          </w:p>
+        </w:tc>
+        <w:tc>
+          <w:tcPr>
+            <w:tcW w:w="1984" w:type="dxa"/>
+            <w:shd w:val="clear" w:color="auto" w:fill="auto"/>
+          </w:tcPr>
+          <w:p>
+            <w:pPr>
+              <w:spacing w:before="120" w:after="120"/>
+              <w:jc w:val="center"/>
+            </w:pPr>
+            <w:r>
+              <w:t>Errore</w:t>
+            </w:r>
+          </w:p>
+        </w:tc>
+      </w:tr>
+      <w:tr>
+        <w:trPr>
+          <w:trHeight w:val="305"/>
+        </w:trPr>
+        <w:tc>
+          <w:tcPr>
+            <w:tcW w:w="4111" w:type="dxa"/>
+            <w:shd w:val="pct25" w:color="auto" w:fill="auto"/>
+          </w:tcPr>
+          <w:p>
+            <w:pPr>
+              <w:spacing w:before="120" w:after="120"/>
+              <w:jc w:val="center"/>
+              <w:rPr>
+                <w:b/>
+                <w:bCs/>
+              </w:rPr>
+            </w:pPr>
+            <w:r>
+              <w:rPr>
+                <w:rFonts w:ascii="Century Gothic" w:hAnsi="Century Gothic"/>
+                <w:b/>
+                <w:bCs/>
+              </w:rPr>
+              <w:t>TC_CodRF_NomeRF</w:t>
+            </w:r>
+            <w:r>
+              <w:rPr>
+                <w:b/>
+                <w:bCs/>
+              </w:rPr>
+              <w:t xml:space="preserve"> </w:t>
+            </w:r>
+            <w:r>
+              <w:rPr>
+                <w:b/>
+                <w:bCs/>
+              </w:rPr>
+              <w:t>_14</w:t>
+            </w:r>
+          </w:p>
+        </w:tc>
+        <w:tc>
+          <w:tcPr>
+            <w:tcW w:w="4678" w:type="dxa"/>
+            <w:shd w:val="clear" w:color="auto" w:fill="auto"/>
+          </w:tcPr>
+          <w:p>
+            <w:pPr>
+              <w:spacing w:before="120" w:after="120"/>
+              <w:jc w:val="center"/>
+            </w:pPr>
+          </w:p>
+        </w:tc>
+        <w:tc>
+          <w:tcPr>
+            <w:tcW w:w="1984" w:type="dxa"/>
+            <w:shd w:val="clear" w:color="auto" w:fill="auto"/>
+          </w:tcPr>
+          <w:p>
+            <w:pPr>
+              <w:spacing w:before="120" w:after="120"/>
+              <w:jc w:val="center"/>
+            </w:pPr>
+            <w:r>
+              <w:t>Ok</w:t>
+            </w:r>
+          </w:p>
+        </w:tc>
+      </w:tr>
     </w:tbl>
     <w:p>
       <w:pPr>
@@ -1149,6 +2368,29 @@
       <w:contextualSpacing/>
     </w:pPr>
   </w:style>
+  <w:style w:type="table" w:styleId="Grigliatabella">
+    <w:name w:val="Table Grid"/>
+    <w:basedOn w:val="Tabellanormale"/>
+    <w:uiPriority w:val="39"/>
+    <w:rsid w:val="00622A48"/>
+    <w:pPr>
+      <w:spacing w:after="0" w:line="240" w:lineRule="auto"/>
+    </w:pPr>
+    <w:rPr>
+      <w:sz w:val="24"/>
+      <w:szCs w:val="24"/>
+    </w:rPr>
+    <w:tblPr>
+      <w:tblBorders>
+        <w:top w:val="single" w:sz="4" w:space="0" w:color="auto"/>
+        <w:left w:val="single" w:sz="4" w:space="0" w:color="auto"/>
+        <w:bottom w:val="single" w:sz="4" w:space="0" w:color="auto"/>
+        <w:right w:val="single" w:sz="4" w:space="0" w:color="auto"/>
+        <w:insideH w:val="single" w:sz="4" w:space="0" w:color="auto"/>
+        <w:insideV w:val="single" w:sz="4" w:space="0" w:color="auto"/>
+      </w:tblBorders>
+    </w:tblPr>
+  </w:style>
 </w:styles>
 </file>
 

</xml_diff>

<commit_message>
Modificato CategoryPartion Template (Aggiunto TC_Specification)
Nella terza pagina del documento è presente il template da utilizzare per i TC_Specification.
(Nel template è presente un esempio di TC_Specification per la registrazione dell'utente)
</commit_message>
<xml_diff>
--- a/Documents/Eat&Reorder - CategoryPartition documents/CategoryPartition Template.docx
+++ b/Documents/Eat&Reorder - CategoryPartition documents/CategoryPartition Template.docx
@@ -807,8 +807,6 @@
               </w:rPr>
               <w:t>_3</w:t>
             </w:r>
-            <w:bookmarkStart w:id="1" w:name="_GoBack"/>
-            <w:bookmarkEnd w:id="1"/>
           </w:p>
         </w:tc>
         <w:tc>
@@ -1605,6 +1603,1002 @@
             </w:pPr>
             <w:r>
               <w:t>Ok</w:t>
+            </w:r>
+          </w:p>
+        </w:tc>
+      </w:tr>
+    </w:tbl>
+    <w:p>
+      <w:pPr>
+        <w:rPr>
+          <w:rFonts w:ascii="Century Gothic" w:hAnsi="Century Gothic"/>
+          <w:sz w:val="24"/>
+          <w:szCs w:val="24"/>
+        </w:rPr>
+      </w:pPr>
+    </w:p>
+    <w:p>
+      <w:pPr>
+        <w:rPr>
+          <w:rFonts w:ascii="Century Gothic" w:hAnsi="Century Gothic"/>
+          <w:sz w:val="24"/>
+          <w:szCs w:val="24"/>
+        </w:rPr>
+      </w:pPr>
+    </w:p>
+    <w:p>
+      <w:pPr>
+        <w:rPr>
+          <w:rFonts w:ascii="Century Gothic" w:hAnsi="Century Gothic"/>
+          <w:sz w:val="24"/>
+          <w:szCs w:val="24"/>
+        </w:rPr>
+      </w:pPr>
+    </w:p>
+    <w:p>
+      <w:pPr>
+        <w:rPr>
+          <w:rFonts w:ascii="Century Gothic" w:hAnsi="Century Gothic"/>
+          <w:sz w:val="24"/>
+          <w:szCs w:val="24"/>
+        </w:rPr>
+      </w:pPr>
+    </w:p>
+    <w:p>
+      <w:pPr>
+        <w:rPr>
+          <w:rFonts w:ascii="Century Gothic" w:hAnsi="Century Gothic"/>
+          <w:sz w:val="24"/>
+          <w:szCs w:val="24"/>
+        </w:rPr>
+      </w:pPr>
+    </w:p>
+    <w:p>
+      <w:pPr>
+        <w:rPr>
+          <w:rFonts w:ascii="Century Gothic" w:hAnsi="Century Gothic"/>
+          <w:sz w:val="24"/>
+          <w:szCs w:val="24"/>
+        </w:rPr>
+      </w:pPr>
+    </w:p>
+    <w:p>
+      <w:pPr>
+        <w:rPr>
+          <w:rFonts w:ascii="Century Gothic" w:hAnsi="Century Gothic"/>
+          <w:sz w:val="24"/>
+          <w:szCs w:val="24"/>
+        </w:rPr>
+      </w:pPr>
+    </w:p>
+    <w:p>
+      <w:pPr>
+        <w:rPr>
+          <w:rFonts w:ascii="Century Gothic" w:hAnsi="Century Gothic"/>
+          <w:sz w:val="24"/>
+          <w:szCs w:val="24"/>
+        </w:rPr>
+      </w:pPr>
+    </w:p>
+    <w:p>
+      <w:pPr>
+        <w:rPr>
+          <w:rFonts w:ascii="Century Gothic" w:hAnsi="Century Gothic"/>
+          <w:sz w:val="24"/>
+          <w:szCs w:val="24"/>
+        </w:rPr>
+      </w:pPr>
+    </w:p>
+    <w:p>
+      <w:pPr>
+        <w:rPr>
+          <w:rFonts w:ascii="Century Gothic" w:hAnsi="Century Gothic"/>
+          <w:sz w:val="24"/>
+          <w:szCs w:val="24"/>
+        </w:rPr>
+      </w:pPr>
+    </w:p>
+    <w:p>
+      <w:pPr>
+        <w:rPr>
+          <w:rFonts w:ascii="Century Gothic" w:hAnsi="Century Gothic"/>
+          <w:sz w:val="24"/>
+          <w:szCs w:val="24"/>
+        </w:rPr>
+      </w:pPr>
+    </w:p>
+    <w:p>
+      <w:pPr>
+        <w:rPr>
+          <w:rFonts w:ascii="Century Gothic" w:hAnsi="Century Gothic"/>
+          <w:sz w:val="24"/>
+          <w:szCs w:val="24"/>
+        </w:rPr>
+      </w:pPr>
+    </w:p>
+    <w:p>
+      <w:pPr>
+        <w:pStyle w:val="Paragrafoelenco"/>
+        <w:ind w:left="-142"/>
+        <w:rPr>
+          <w:rFonts w:ascii="Century Gothic" w:hAnsi="Century Gothic"/>
+          <w:b/>
+          <w:bCs/>
+          <w:sz w:val="28"/>
+          <w:szCs w:val="28"/>
+        </w:rPr>
+      </w:pPr>
+      <w:r>
+        <w:rPr>
+          <w:rFonts w:ascii="Century Gothic" w:hAnsi="Century Gothic"/>
+          <w:b/>
+          <w:bCs/>
+          <w:sz w:val="28"/>
+          <w:szCs w:val="28"/>
+        </w:rPr>
+        <w:lastRenderedPageBreak/>
+        <w:t>TEST CASE SPECIFICATION:</w:t>
+      </w:r>
+    </w:p>
+    <w:p>
+      <w:pPr>
+        <w:ind w:left="-142"/>
+        <w:rPr>
+          <w:rFonts w:ascii="Century Gothic" w:hAnsi="Century Gothic"/>
+          <w:sz w:val="28"/>
+          <w:szCs w:val="28"/>
+        </w:rPr>
+      </w:pPr>
+      <w:r>
+        <w:rPr>
+          <w:rFonts w:ascii="Century Gothic" w:hAnsi="Century Gothic"/>
+          <w:sz w:val="28"/>
+          <w:szCs w:val="28"/>
+        </w:rPr>
+        <w:t>TC_</w:t>
+      </w:r>
+      <w:r>
+        <w:rPr>
+          <w:rFonts w:ascii="Century Gothic" w:hAnsi="Century Gothic"/>
+          <w:sz w:val="28"/>
+          <w:szCs w:val="28"/>
+        </w:rPr>
+        <w:t>CodRF</w:t>
+      </w:r>
+      <w:r>
+        <w:rPr>
+          <w:rFonts w:ascii="Century Gothic" w:hAnsi="Century Gothic"/>
+          <w:sz w:val="28"/>
+          <w:szCs w:val="28"/>
+        </w:rPr>
+        <w:t>-</w:t>
+      </w:r>
+      <w:r>
+        <w:rPr>
+          <w:rFonts w:ascii="Century Gothic" w:hAnsi="Century Gothic"/>
+          <w:sz w:val="28"/>
+          <w:szCs w:val="28"/>
+        </w:rPr>
+        <w:t>NomeRF</w:t>
+      </w:r>
+    </w:p>
+    <w:tbl>
+      <w:tblPr>
+        <w:tblW w:w="0" w:type="auto"/>
+        <w:tblBorders>
+          <w:top w:val="single" w:sz="4" w:space="0" w:color="auto"/>
+          <w:left w:val="single" w:sz="4" w:space="0" w:color="auto"/>
+          <w:bottom w:val="single" w:sz="4" w:space="0" w:color="auto"/>
+          <w:right w:val="single" w:sz="4" w:space="0" w:color="auto"/>
+          <w:insideH w:val="single" w:sz="4" w:space="0" w:color="auto"/>
+          <w:insideV w:val="single" w:sz="4" w:space="0" w:color="auto"/>
+        </w:tblBorders>
+        <w:shd w:val="pct20" w:color="auto" w:fill="auto"/>
+        <w:tblCellMar>
+          <w:top w:w="57" w:type="dxa"/>
+          <w:bottom w:w="57" w:type="dxa"/>
+        </w:tblCellMar>
+        <w:tblLook w:val="04A0" w:firstRow="1" w:lastRow="0" w:firstColumn="1" w:lastColumn="0" w:noHBand="0" w:noVBand="1"/>
+      </w:tblPr>
+      <w:tblGrid>
+        <w:gridCol w:w="3085"/>
+        <w:gridCol w:w="6543"/>
+      </w:tblGrid>
+      <w:tr>
+        <w:tc>
+          <w:tcPr>
+            <w:tcW w:w="3114" w:type="dxa"/>
+            <w:shd w:val="pct20" w:color="auto" w:fill="auto"/>
+          </w:tcPr>
+          <w:p>
+            <w:pPr>
+              <w:jc w:val="center"/>
+              <w:rPr>
+                <w:rFonts w:ascii="Century Gothic" w:hAnsi="Century Gothic"/>
+                <w:b/>
+                <w:bCs/>
+                <w:sz w:val="24"/>
+                <w:szCs w:val="24"/>
+              </w:rPr>
+            </w:pPr>
+            <w:r>
+              <w:rPr>
+                <w:rFonts w:ascii="Century Gothic" w:hAnsi="Century Gothic"/>
+                <w:b/>
+                <w:bCs/>
+                <w:sz w:val="24"/>
+                <w:szCs w:val="24"/>
+              </w:rPr>
+              <w:t>Test Case ID:</w:t>
+            </w:r>
+          </w:p>
+        </w:tc>
+        <w:tc>
+          <w:tcPr>
+            <w:tcW w:w="6616" w:type="dxa"/>
+            <w:shd w:val="clear" w:color="auto" w:fill="auto"/>
+          </w:tcPr>
+          <w:p>
+            <w:pPr>
+              <w:jc w:val="center"/>
+              <w:rPr>
+                <w:rFonts w:ascii="Century Gothic" w:hAnsi="Century Gothic"/>
+                <w:b/>
+                <w:bCs/>
+                <w:sz w:val="24"/>
+                <w:szCs w:val="24"/>
+              </w:rPr>
+            </w:pPr>
+            <w:r>
+              <w:rPr>
+                <w:rFonts w:ascii="Century Gothic" w:hAnsi="Century Gothic"/>
+                <w:b/>
+                <w:bCs/>
+                <w:sz w:val="24"/>
+                <w:szCs w:val="24"/>
+              </w:rPr>
+              <w:t>TC_CodRF-NomeRF_1</w:t>
+            </w:r>
+          </w:p>
+        </w:tc>
+      </w:tr>
+      <w:tr>
+        <w:tc>
+          <w:tcPr>
+            <w:tcW w:w="9730" w:type="dxa"/>
+            <w:gridSpan w:val="2"/>
+            <w:tcBorders>
+              <w:bottom w:val="single" w:sz="4" w:space="0" w:color="auto"/>
+            </w:tcBorders>
+            <w:shd w:val="pct20" w:color="auto" w:fill="auto"/>
+          </w:tcPr>
+          <w:p>
+            <w:pPr>
+              <w:jc w:val="center"/>
+              <w:rPr>
+                <w:rFonts w:ascii="Century Gothic" w:hAnsi="Century Gothic"/>
+                <w:b/>
+                <w:bCs/>
+                <w:sz w:val="24"/>
+                <w:szCs w:val="24"/>
+              </w:rPr>
+            </w:pPr>
+            <w:r>
+              <w:rPr>
+                <w:rFonts w:ascii="Century Gothic" w:hAnsi="Century Gothic"/>
+                <w:b/>
+                <w:bCs/>
+                <w:sz w:val="24"/>
+                <w:szCs w:val="24"/>
+              </w:rPr>
+              <w:t>Precondizioni:</w:t>
+            </w:r>
+          </w:p>
+        </w:tc>
+      </w:tr>
+      <w:tr>
+        <w:trPr>
+          <w:trHeight w:val="683"/>
+        </w:trPr>
+        <w:tc>
+          <w:tcPr>
+            <w:tcW w:w="9730" w:type="dxa"/>
+            <w:gridSpan w:val="2"/>
+            <w:shd w:val="clear" w:color="auto" w:fill="auto"/>
+          </w:tcPr>
+          <w:p>
+            <w:pPr>
+              <w:numPr>
+                <w:ilvl w:val="0"/>
+                <w:numId w:val="6"/>
+              </w:numPr>
+              <w:spacing w:after="0" w:line="240" w:lineRule="auto"/>
+              <w:jc w:val="center"/>
+              <w:rPr>
+                <w:rFonts w:ascii="Century Gothic" w:hAnsi="Century Gothic"/>
+                <w:sz w:val="24"/>
+                <w:szCs w:val="24"/>
+              </w:rPr>
+            </w:pPr>
+            <w:r>
+              <w:rPr>
+                <w:rFonts w:ascii="Century Gothic" w:hAnsi="Century Gothic"/>
+                <w:sz w:val="24"/>
+                <w:szCs w:val="24"/>
+              </w:rPr>
+              <w:t xml:space="preserve">Es. </w:t>
+            </w:r>
+            <w:r>
+              <w:rPr>
+                <w:rFonts w:ascii="Century Gothic" w:hAnsi="Century Gothic"/>
+                <w:sz w:val="24"/>
+                <w:szCs w:val="24"/>
+              </w:rPr>
+              <w:t xml:space="preserve">Il cliente si trova sulla </w:t>
+            </w:r>
+            <w:bookmarkStart w:id="1" w:name="_GoBack"/>
+            <w:bookmarkEnd w:id="1"/>
+            <w:r>
+              <w:rPr>
+                <w:rFonts w:ascii="Century Gothic" w:hAnsi="Century Gothic"/>
+                <w:sz w:val="24"/>
+                <w:szCs w:val="24"/>
+              </w:rPr>
+              <w:t xml:space="preserve">pagina di </w:t>
+            </w:r>
+            <w:r>
+              <w:rPr>
+                <w:rFonts w:ascii="Century Gothic" w:hAnsi="Century Gothic"/>
+                <w:b/>
+                <w:bCs/>
+                <w:sz w:val="24"/>
+                <w:szCs w:val="24"/>
+              </w:rPr>
+              <w:t>registrazione</w:t>
+            </w:r>
+          </w:p>
+          <w:p>
+            <w:pPr>
+              <w:numPr>
+                <w:ilvl w:val="0"/>
+                <w:numId w:val="6"/>
+              </w:numPr>
+              <w:spacing w:after="0" w:line="240" w:lineRule="auto"/>
+              <w:jc w:val="center"/>
+              <w:rPr>
+                <w:rFonts w:ascii="Century Gothic" w:hAnsi="Century Gothic"/>
+                <w:sz w:val="24"/>
+                <w:szCs w:val="24"/>
+              </w:rPr>
+            </w:pPr>
+            <w:r>
+              <w:rPr>
+                <w:rFonts w:ascii="Century Gothic" w:hAnsi="Century Gothic"/>
+                <w:sz w:val="24"/>
+                <w:szCs w:val="24"/>
+              </w:rPr>
+              <w:t xml:space="preserve">Es. </w:t>
+            </w:r>
+            <w:r>
+              <w:rPr>
+                <w:rFonts w:ascii="Century Gothic" w:hAnsi="Century Gothic"/>
+                <w:sz w:val="24"/>
+                <w:szCs w:val="24"/>
+              </w:rPr>
+              <w:t>Il cliente non è ancora registrato</w:t>
+            </w:r>
+          </w:p>
+        </w:tc>
+      </w:tr>
+      <w:tr>
+        <w:tc>
+          <w:tcPr>
+            <w:tcW w:w="9730" w:type="dxa"/>
+            <w:gridSpan w:val="2"/>
+            <w:tcBorders>
+              <w:bottom w:val="single" w:sz="4" w:space="0" w:color="auto"/>
+            </w:tcBorders>
+            <w:shd w:val="pct20" w:color="auto" w:fill="auto"/>
+          </w:tcPr>
+          <w:p>
+            <w:pPr>
+              <w:jc w:val="center"/>
+              <w:rPr>
+                <w:rFonts w:ascii="Century Gothic" w:hAnsi="Century Gothic"/>
+                <w:b/>
+                <w:bCs/>
+                <w:sz w:val="24"/>
+                <w:szCs w:val="24"/>
+              </w:rPr>
+            </w:pPr>
+            <w:r>
+              <w:rPr>
+                <w:rFonts w:ascii="Century Gothic" w:hAnsi="Century Gothic"/>
+                <w:b/>
+                <w:bCs/>
+                <w:sz w:val="24"/>
+                <w:szCs w:val="24"/>
+              </w:rPr>
+              <w:t>Flusso di eventi:</w:t>
+            </w:r>
+          </w:p>
+        </w:tc>
+      </w:tr>
+      <w:tr>
+        <w:trPr>
+          <w:trHeight w:val="3281"/>
+        </w:trPr>
+        <w:tc>
+          <w:tcPr>
+            <w:tcW w:w="9730" w:type="dxa"/>
+            <w:gridSpan w:val="2"/>
+            <w:shd w:val="clear" w:color="auto" w:fill="auto"/>
+          </w:tcPr>
+          <w:p>
+            <w:pPr>
+              <w:pStyle w:val="Paragrafoelenco"/>
+              <w:spacing w:after="120"/>
+              <w:ind w:left="0"/>
+              <w:rPr>
+                <w:rFonts w:ascii="Century Gothic" w:hAnsi="Century Gothic"/>
+                <w:sz w:val="8"/>
+                <w:szCs w:val="8"/>
+              </w:rPr>
+            </w:pPr>
+          </w:p>
+          <w:p>
+            <w:pPr>
+              <w:pStyle w:val="Paragrafoelenco"/>
+              <w:numPr>
+                <w:ilvl w:val="0"/>
+                <w:numId w:val="5"/>
+              </w:numPr>
+              <w:spacing w:after="120" w:line="240" w:lineRule="auto"/>
+              <w:ind w:left="714" w:hanging="357"/>
+              <w:rPr>
+                <w:rFonts w:ascii="Century Gothic" w:hAnsi="Century Gothic"/>
+                <w:sz w:val="24"/>
+                <w:szCs w:val="24"/>
+              </w:rPr>
+            </w:pPr>
+            <w:r>
+              <w:rPr>
+                <w:rFonts w:ascii="Century Gothic" w:hAnsi="Century Gothic"/>
+                <w:sz w:val="24"/>
+                <w:szCs w:val="24"/>
+              </w:rPr>
+              <w:t xml:space="preserve">Es. </w:t>
+            </w:r>
+            <w:r>
+              <w:rPr>
+                <w:rFonts w:ascii="Century Gothic" w:hAnsi="Century Gothic"/>
+                <w:sz w:val="24"/>
+                <w:szCs w:val="24"/>
+              </w:rPr>
+              <w:t xml:space="preserve">Il cliente compila i campi del form di </w:t>
+            </w:r>
+            <w:r>
+              <w:rPr>
+                <w:rFonts w:ascii="Century Gothic" w:hAnsi="Century Gothic"/>
+                <w:b/>
+                <w:bCs/>
+                <w:sz w:val="24"/>
+                <w:szCs w:val="24"/>
+              </w:rPr>
+              <w:t>registrazione</w:t>
+            </w:r>
+            <w:r>
+              <w:rPr>
+                <w:rFonts w:ascii="Century Gothic" w:hAnsi="Century Gothic"/>
+                <w:sz w:val="24"/>
+                <w:szCs w:val="24"/>
+              </w:rPr>
+              <w:t>:</w:t>
+            </w:r>
+          </w:p>
+          <w:p>
+            <w:pPr>
+              <w:pStyle w:val="Paragrafoelenco"/>
+              <w:spacing w:after="120" w:line="240" w:lineRule="auto"/>
+              <w:ind w:left="714"/>
+              <w:rPr>
+                <w:rFonts w:ascii="Century Gothic" w:hAnsi="Century Gothic"/>
+                <w:sz w:val="16"/>
+                <w:szCs w:val="16"/>
+              </w:rPr>
+            </w:pPr>
+          </w:p>
+          <w:tbl>
+            <w:tblPr>
+              <w:tblpPr w:leftFromText="141" w:rightFromText="141" w:vertAnchor="text" w:horzAnchor="margin" w:tblpXSpec="center" w:tblpY="56"/>
+              <w:tblOverlap w:val="never"/>
+              <w:tblW w:w="0" w:type="auto"/>
+              <w:tblBorders>
+                <w:top w:val="single" w:sz="4" w:space="0" w:color="auto"/>
+                <w:left w:val="single" w:sz="4" w:space="0" w:color="auto"/>
+                <w:bottom w:val="single" w:sz="4" w:space="0" w:color="auto"/>
+                <w:right w:val="single" w:sz="4" w:space="0" w:color="auto"/>
+                <w:insideH w:val="single" w:sz="4" w:space="0" w:color="auto"/>
+                <w:insideV w:val="single" w:sz="4" w:space="0" w:color="auto"/>
+              </w:tblBorders>
+              <w:tblLook w:val="04A0" w:firstRow="1" w:lastRow="0" w:firstColumn="1" w:lastColumn="0" w:noHBand="0" w:noVBand="1"/>
+            </w:tblPr>
+            <w:tblGrid>
+              <w:gridCol w:w="2835"/>
+              <w:gridCol w:w="6095"/>
+            </w:tblGrid>
+            <w:tr>
+              <w:tc>
+                <w:tcPr>
+                  <w:tcW w:w="2835" w:type="dxa"/>
+                  <w:shd w:val="clear" w:color="auto" w:fill="auto"/>
+                </w:tcPr>
+                <w:p>
+                  <w:pPr>
+                    <w:pStyle w:val="Paragrafoelenco"/>
+                    <w:ind w:left="0"/>
+                    <w:rPr>
+                      <w:rFonts w:ascii="Century Gothic" w:hAnsi="Century Gothic"/>
+                      <w:b/>
+                      <w:bCs/>
+                      <w:sz w:val="24"/>
+                      <w:szCs w:val="24"/>
+                    </w:rPr>
+                  </w:pPr>
+                  <w:r>
+                    <w:rPr>
+                      <w:rFonts w:ascii="Century Gothic" w:hAnsi="Century Gothic"/>
+                      <w:b/>
+                      <w:bCs/>
+                      <w:sz w:val="24"/>
+                      <w:szCs w:val="24"/>
+                    </w:rPr>
+                    <w:t>Input</w:t>
+                  </w:r>
+                </w:p>
+              </w:tc>
+              <w:tc>
+                <w:tcPr>
+                  <w:tcW w:w="6095" w:type="dxa"/>
+                  <w:shd w:val="clear" w:color="auto" w:fill="auto"/>
+                </w:tcPr>
+                <w:p>
+                  <w:pPr>
+                    <w:pStyle w:val="Paragrafoelenco"/>
+                    <w:ind w:left="0"/>
+                    <w:rPr>
+                      <w:rFonts w:ascii="Century Gothic" w:hAnsi="Century Gothic"/>
+                      <w:b/>
+                      <w:bCs/>
+                      <w:sz w:val="24"/>
+                      <w:szCs w:val="24"/>
+                    </w:rPr>
+                  </w:pPr>
+                  <w:r>
+                    <w:rPr>
+                      <w:rFonts w:ascii="Century Gothic" w:hAnsi="Century Gothic"/>
+                      <w:b/>
+                      <w:bCs/>
+                      <w:sz w:val="24"/>
+                      <w:szCs w:val="24"/>
+                    </w:rPr>
+                    <w:t>Valore</w:t>
+                  </w:r>
+                </w:p>
+              </w:tc>
+            </w:tr>
+            <w:tr>
+              <w:tc>
+                <w:tcPr>
+                  <w:tcW w:w="2835" w:type="dxa"/>
+                  <w:shd w:val="clear" w:color="auto" w:fill="auto"/>
+                </w:tcPr>
+                <w:p>
+                  <w:pPr>
+                    <w:pStyle w:val="Paragrafoelenco"/>
+                    <w:ind w:left="0"/>
+                    <w:rPr>
+                      <w:rFonts w:ascii="Century Gothic" w:hAnsi="Century Gothic"/>
+                      <w:sz w:val="24"/>
+                      <w:szCs w:val="24"/>
+                    </w:rPr>
+                  </w:pPr>
+                  <w:r>
+                    <w:rPr>
+                      <w:rFonts w:ascii="Century Gothic" w:hAnsi="Century Gothic"/>
+                      <w:sz w:val="24"/>
+                      <w:szCs w:val="24"/>
+                    </w:rPr>
+                    <w:t>Input_parametro</w:t>
+                  </w:r>
+                </w:p>
+              </w:tc>
+              <w:tc>
+                <w:tcPr>
+                  <w:tcW w:w="6095" w:type="dxa"/>
+                  <w:shd w:val="clear" w:color="auto" w:fill="auto"/>
+                </w:tcPr>
+                <w:p>
+                  <w:pPr>
+                    <w:pStyle w:val="Paragrafoelenco"/>
+                    <w:ind w:left="0"/>
+                    <w:rPr>
+                      <w:rFonts w:ascii="Century Gothic" w:hAnsi="Century Gothic"/>
+                      <w:sz w:val="24"/>
+                      <w:szCs w:val="24"/>
+                    </w:rPr>
+                  </w:pPr>
+                </w:p>
+              </w:tc>
+            </w:tr>
+            <w:tr>
+              <w:tc>
+                <w:tcPr>
+                  <w:tcW w:w="2835" w:type="dxa"/>
+                  <w:shd w:val="clear" w:color="auto" w:fill="auto"/>
+                </w:tcPr>
+                <w:p>
+                  <w:pPr>
+                    <w:pStyle w:val="Paragrafoelenco"/>
+                    <w:ind w:left="0"/>
+                    <w:rPr>
+                      <w:rFonts w:ascii="Century Gothic" w:hAnsi="Century Gothic"/>
+                      <w:sz w:val="24"/>
+                      <w:szCs w:val="24"/>
+                    </w:rPr>
+                  </w:pPr>
+                  <w:r>
+                    <w:rPr>
+                      <w:rFonts w:ascii="Century Gothic" w:hAnsi="Century Gothic"/>
+                      <w:sz w:val="24"/>
+                      <w:szCs w:val="24"/>
+                    </w:rPr>
+                    <w:t>Input_parametro</w:t>
+                  </w:r>
+                </w:p>
+              </w:tc>
+              <w:tc>
+                <w:tcPr>
+                  <w:tcW w:w="6095" w:type="dxa"/>
+                  <w:shd w:val="clear" w:color="auto" w:fill="auto"/>
+                </w:tcPr>
+                <w:p>
+                  <w:pPr>
+                    <w:pStyle w:val="Paragrafoelenco"/>
+                    <w:ind w:left="0"/>
+                    <w:rPr>
+                      <w:rFonts w:ascii="Century Gothic" w:hAnsi="Century Gothic"/>
+                      <w:sz w:val="24"/>
+                      <w:szCs w:val="24"/>
+                    </w:rPr>
+                  </w:pPr>
+                </w:p>
+              </w:tc>
+            </w:tr>
+            <w:tr>
+              <w:tc>
+                <w:tcPr>
+                  <w:tcW w:w="2835" w:type="dxa"/>
+                  <w:shd w:val="clear" w:color="auto" w:fill="auto"/>
+                </w:tcPr>
+                <w:p>
+                  <w:pPr>
+                    <w:pStyle w:val="Paragrafoelenco"/>
+                    <w:ind w:left="0"/>
+                    <w:rPr>
+                      <w:rFonts w:ascii="Century Gothic" w:hAnsi="Century Gothic"/>
+                      <w:sz w:val="24"/>
+                      <w:szCs w:val="24"/>
+                    </w:rPr>
+                  </w:pPr>
+                  <w:r>
+                    <w:rPr>
+                      <w:rFonts w:ascii="Century Gothic" w:hAnsi="Century Gothic"/>
+                      <w:sz w:val="24"/>
+                      <w:szCs w:val="24"/>
+                    </w:rPr>
+                    <w:t>Input_parametro</w:t>
+                  </w:r>
+                </w:p>
+              </w:tc>
+              <w:tc>
+                <w:tcPr>
+                  <w:tcW w:w="6095" w:type="dxa"/>
+                  <w:shd w:val="clear" w:color="auto" w:fill="auto"/>
+                </w:tcPr>
+                <w:p>
+                  <w:pPr>
+                    <w:pStyle w:val="Paragrafoelenco"/>
+                    <w:ind w:left="0"/>
+                    <w:rPr>
+                      <w:rFonts w:ascii="Century Gothic" w:hAnsi="Century Gothic"/>
+                      <w:sz w:val="24"/>
+                      <w:szCs w:val="24"/>
+                    </w:rPr>
+                  </w:pPr>
+                </w:p>
+              </w:tc>
+            </w:tr>
+            <w:tr>
+              <w:tc>
+                <w:tcPr>
+                  <w:tcW w:w="2835" w:type="dxa"/>
+                  <w:shd w:val="clear" w:color="auto" w:fill="auto"/>
+                </w:tcPr>
+                <w:p>
+                  <w:pPr>
+                    <w:pStyle w:val="Paragrafoelenco"/>
+                    <w:ind w:left="0"/>
+                    <w:rPr>
+                      <w:rFonts w:ascii="Century Gothic" w:hAnsi="Century Gothic"/>
+                      <w:sz w:val="24"/>
+                      <w:szCs w:val="24"/>
+                    </w:rPr>
+                  </w:pPr>
+                  <w:r>
+                    <w:rPr>
+                      <w:rFonts w:ascii="Century Gothic" w:hAnsi="Century Gothic"/>
+                      <w:sz w:val="24"/>
+                      <w:szCs w:val="24"/>
+                    </w:rPr>
+                    <w:t>Input_parametro</w:t>
+                  </w:r>
+                </w:p>
+              </w:tc>
+              <w:tc>
+                <w:tcPr>
+                  <w:tcW w:w="6095" w:type="dxa"/>
+                  <w:shd w:val="clear" w:color="auto" w:fill="auto"/>
+                </w:tcPr>
+                <w:p>
+                  <w:pPr>
+                    <w:pStyle w:val="Paragrafoelenco"/>
+                    <w:ind w:left="0"/>
+                    <w:rPr>
+                      <w:rFonts w:ascii="Century Gothic" w:hAnsi="Century Gothic"/>
+                      <w:sz w:val="24"/>
+                      <w:szCs w:val="24"/>
+                    </w:rPr>
+                  </w:pPr>
+                </w:p>
+              </w:tc>
+            </w:tr>
+            <w:tr>
+              <w:tc>
+                <w:tcPr>
+                  <w:tcW w:w="2835" w:type="dxa"/>
+                  <w:shd w:val="clear" w:color="auto" w:fill="auto"/>
+                </w:tcPr>
+                <w:p>
+                  <w:pPr>
+                    <w:pStyle w:val="Paragrafoelenco"/>
+                    <w:ind w:left="0"/>
+                    <w:rPr>
+                      <w:rFonts w:ascii="Century Gothic" w:hAnsi="Century Gothic"/>
+                      <w:sz w:val="24"/>
+                      <w:szCs w:val="24"/>
+                    </w:rPr>
+                  </w:pPr>
+                  <w:r>
+                    <w:rPr>
+                      <w:rFonts w:ascii="Century Gothic" w:hAnsi="Century Gothic"/>
+                      <w:sz w:val="24"/>
+                      <w:szCs w:val="24"/>
+                    </w:rPr>
+                    <w:t>Input_parametro</w:t>
+                  </w:r>
+                </w:p>
+              </w:tc>
+              <w:tc>
+                <w:tcPr>
+                  <w:tcW w:w="6095" w:type="dxa"/>
+                  <w:shd w:val="clear" w:color="auto" w:fill="auto"/>
+                </w:tcPr>
+                <w:p>
+                  <w:pPr>
+                    <w:pStyle w:val="Paragrafoelenco"/>
+                    <w:ind w:left="0"/>
+                    <w:rPr>
+                      <w:rFonts w:ascii="Century Gothic" w:hAnsi="Century Gothic"/>
+                      <w:sz w:val="24"/>
+                      <w:szCs w:val="24"/>
+                    </w:rPr>
+                  </w:pPr>
+                </w:p>
+              </w:tc>
+            </w:tr>
+          </w:tbl>
+          <w:p>
+            <w:pPr>
+              <w:rPr>
+                <w:rFonts w:ascii="Century Gothic" w:hAnsi="Century Gothic"/>
+                <w:sz w:val="12"/>
+                <w:szCs w:val="12"/>
+              </w:rPr>
+            </w:pPr>
+          </w:p>
+          <w:p>
+            <w:pPr>
+              <w:pStyle w:val="Paragrafoelenco"/>
+              <w:numPr>
+                <w:ilvl w:val="0"/>
+                <w:numId w:val="5"/>
+              </w:numPr>
+              <w:spacing w:after="0" w:line="240" w:lineRule="auto"/>
+              <w:rPr>
+                <w:rFonts w:ascii="Century Gothic" w:hAnsi="Century Gothic"/>
+                <w:sz w:val="24"/>
+                <w:szCs w:val="24"/>
+              </w:rPr>
+            </w:pPr>
+            <w:r>
+              <w:rPr>
+                <w:rFonts w:ascii="Century Gothic" w:hAnsi="Century Gothic"/>
+                <w:sz w:val="24"/>
+                <w:szCs w:val="24"/>
+              </w:rPr>
+              <w:t>Il cliente clicca sul pulsante “</w:t>
+            </w:r>
+            <w:r>
+              <w:rPr>
+                <w:rFonts w:ascii="Century Gothic" w:hAnsi="Century Gothic"/>
+                <w:b/>
+                <w:bCs/>
+                <w:sz w:val="24"/>
+                <w:szCs w:val="24"/>
+              </w:rPr>
+              <w:t>Registrati</w:t>
+            </w:r>
+            <w:r>
+              <w:rPr>
+                <w:rFonts w:ascii="Century Gothic" w:hAnsi="Century Gothic"/>
+                <w:sz w:val="24"/>
+                <w:szCs w:val="24"/>
+              </w:rPr>
+              <w:t>”</w:t>
+            </w:r>
+          </w:p>
+          <w:p>
+            <w:pPr>
+              <w:pStyle w:val="Paragrafoelenco"/>
+              <w:spacing w:after="0" w:line="240" w:lineRule="auto"/>
+              <w:rPr>
+                <w:rFonts w:ascii="Century Gothic" w:hAnsi="Century Gothic"/>
+                <w:sz w:val="12"/>
+                <w:szCs w:val="12"/>
+              </w:rPr>
+            </w:pPr>
+          </w:p>
+        </w:tc>
+      </w:tr>
+      <w:tr>
+        <w:tc>
+          <w:tcPr>
+            <w:tcW w:w="9730" w:type="dxa"/>
+            <w:gridSpan w:val="2"/>
+            <w:tcBorders>
+              <w:bottom w:val="single" w:sz="4" w:space="0" w:color="auto"/>
+            </w:tcBorders>
+            <w:shd w:val="pct20" w:color="auto" w:fill="auto"/>
+          </w:tcPr>
+          <w:p>
+            <w:pPr>
+              <w:jc w:val="center"/>
+              <w:rPr>
+                <w:rFonts w:ascii="Century Gothic" w:hAnsi="Century Gothic"/>
+                <w:b/>
+                <w:bCs/>
+                <w:sz w:val="24"/>
+                <w:szCs w:val="24"/>
+              </w:rPr>
+            </w:pPr>
+            <w:r>
+              <w:rPr>
+                <w:rFonts w:ascii="Century Gothic" w:hAnsi="Century Gothic"/>
+                <w:b/>
+                <w:bCs/>
+                <w:sz w:val="24"/>
+                <w:szCs w:val="24"/>
+              </w:rPr>
+              <w:t>Oracolo:</w:t>
+            </w:r>
+          </w:p>
+        </w:tc>
+      </w:tr>
+      <w:tr>
+        <w:trPr>
+          <w:trHeight w:val="717"/>
+        </w:trPr>
+        <w:tc>
+          <w:tcPr>
+            <w:tcW w:w="9730" w:type="dxa"/>
+            <w:gridSpan w:val="2"/>
+            <w:shd w:val="clear" w:color="auto" w:fill="auto"/>
+          </w:tcPr>
+          <w:p>
+            <w:pPr>
+              <w:jc w:val="center"/>
+              <w:rPr>
+                <w:rFonts w:ascii="Century Gothic" w:hAnsi="Century Gothic"/>
+                <w:sz w:val="24"/>
+                <w:szCs w:val="24"/>
+              </w:rPr>
+            </w:pPr>
+            <w:r>
+              <w:rPr>
+                <w:rFonts w:ascii="Century Gothic" w:hAnsi="Century Gothic"/>
+                <w:sz w:val="24"/>
+                <w:szCs w:val="24"/>
+              </w:rPr>
+              <w:t>Il sistema visualizza “</w:t>
+            </w:r>
+            <w:r>
+              <w:rPr>
+                <w:rFonts w:ascii="Century Gothic" w:hAnsi="Century Gothic"/>
+                <w:sz w:val="24"/>
+                <w:szCs w:val="24"/>
+              </w:rPr>
+              <w:t>Eccezione/Successo</w:t>
+            </w:r>
+            <w:r>
+              <w:rPr>
+                <w:rFonts w:ascii="Century Gothic" w:hAnsi="Century Gothic"/>
+                <w:sz w:val="24"/>
+                <w:szCs w:val="24"/>
+              </w:rPr>
+              <w:t>”.</w:t>
+            </w:r>
+          </w:p>
+          <w:p>
+            <w:pPr>
+              <w:jc w:val="center"/>
+              <w:rPr>
+                <w:rFonts w:ascii="Century Gothic" w:hAnsi="Century Gothic"/>
+                <w:sz w:val="24"/>
+                <w:szCs w:val="24"/>
+              </w:rPr>
+            </w:pPr>
+            <w:r>
+              <w:rPr>
+                <w:rFonts w:ascii="Century Gothic" w:hAnsi="Century Gothic"/>
+                <w:sz w:val="24"/>
+                <w:szCs w:val="24"/>
+              </w:rPr>
+              <w:t xml:space="preserve">La </w:t>
+            </w:r>
+            <w:r>
+              <w:rPr>
+                <w:rFonts w:ascii="Century Gothic" w:hAnsi="Century Gothic"/>
+                <w:b/>
+                <w:bCs/>
+                <w:sz w:val="24"/>
+                <w:szCs w:val="24"/>
+              </w:rPr>
+              <w:t>registrazione</w:t>
+            </w:r>
+            <w:r>
+              <w:rPr>
+                <w:rFonts w:ascii="Century Gothic" w:hAnsi="Century Gothic"/>
+                <w:sz w:val="24"/>
+                <w:szCs w:val="24"/>
+              </w:rPr>
+              <w:t xml:space="preserve"> </w:t>
+            </w:r>
+            <w:r>
+              <w:rPr>
+                <w:rFonts w:ascii="Century Gothic" w:hAnsi="Century Gothic"/>
+                <w:sz w:val="24"/>
+                <w:szCs w:val="24"/>
+              </w:rPr>
+              <w:t>viene/</w:t>
+            </w:r>
+            <w:r>
+              <w:rPr>
+                <w:rFonts w:ascii="Century Gothic" w:hAnsi="Century Gothic"/>
+                <w:sz w:val="24"/>
+                <w:szCs w:val="24"/>
+              </w:rPr>
+              <w:t>non viene effettuata.</w:t>
             </w:r>
           </w:p>
         </w:tc>
@@ -1632,6 +2626,95 @@
 <file path=word/numbering.xml><?xml version="1.0" encoding="utf-8"?>
 <w:numbering xmlns:wpc="http://schemas.microsoft.com/office/word/2010/wordprocessingCanvas" xmlns:cx="http://schemas.microsoft.com/office/drawing/2014/chartex" xmlns:cx1="http://schemas.microsoft.com/office/drawing/2015/9/8/chartex" xmlns:cx2="http://schemas.microsoft.com/office/drawing/2015/10/21/chartex" xmlns:cx3="http://schemas.microsoft.com/office/drawing/2016/5/9/chartex" xmlns:cx4="http://schemas.microsoft.com/office/drawing/2016/5/10/chartex" xmlns:cx5="http://schemas.microsoft.com/office/drawing/2016/5/11/chartex" xmlns:cx6="http://schemas.microsoft.com/office/drawing/2016/5/12/chartex" xmlns:cx7="http://schemas.microsoft.com/office/drawing/2016/5/13/chartex" xmlns:cx8="http://schemas.microsoft.com/office/drawing/2016/5/14/chartex" xmlns:mc="http://schemas.openxmlformats.org/markup-compatibility/2006" xmlns:aink="http://schemas.microsoft.com/office/drawing/2016/ink" xmlns:am3d="http://schemas.microsoft.com/office/drawing/2017/model3d" xmlns:o="urn:schemas-microsoft-com:office:office" xmlns:r="http://schemas.openxmlformats.org/officeDocument/2006/relationships" xmlns:m="http://schemas.openxmlformats.org/officeDocument/2006/math" xmlns:v="urn:schemas-microsoft-com:vml" xmlns:wp14="http://schemas.microsoft.com/office/word/2010/wordprocessingDrawing" xmlns:wp="http://schemas.openxmlformats.org/drawingml/2006/wordprocessingDrawing" xmlns:w10="urn:schemas-microsoft-com:office:word" xmlns:w="http://schemas.openxmlformats.org/wordprocessingml/2006/main" xmlns:w14="http://schemas.microsoft.com/office/word/2010/wordml" xmlns:w15="http://schemas.microsoft.com/office/word/2012/wordml" xmlns:w16cid="http://schemas.microsoft.com/office/word/2016/wordml/cid" xmlns:w16se="http://schemas.microsoft.com/office/word/2015/wordml/symex" xmlns:wpg="http://schemas.microsoft.com/office/word/2010/wordprocessingGroup" xmlns:wpi="http://schemas.microsoft.com/office/word/2010/wordprocessingInk" xmlns:wne="http://schemas.microsoft.com/office/word/2006/wordml" xmlns:wps="http://schemas.microsoft.com/office/word/2010/wordprocessingShape" mc:Ignorable="w14 w15 w16se w16cid wp14">
   <w:abstractNum w:abstractNumId="0" w15:restartNumberingAfterBreak="0">
+    <w:nsid w:val="094D11BD"/>
+    <w:multiLevelType w:val="hybridMultilevel"/>
+    <w:tmpl w:val="F3405DE4"/>
+    <w:lvl w:ilvl="0" w:tplc="0410000F">
+      <w:start w:val="1"/>
+      <w:numFmt w:val="decimal"/>
+      <w:lvlText w:val="%1."/>
+      <w:lvlJc w:val="left"/>
+      <w:pPr>
+        <w:ind w:left="720" w:hanging="360"/>
+      </w:pPr>
+      <w:rPr>
+        <w:rFonts w:hint="default"/>
+      </w:rPr>
+    </w:lvl>
+    <w:lvl w:ilvl="1" w:tplc="04100019" w:tentative="1">
+      <w:start w:val="1"/>
+      <w:numFmt w:val="lowerLetter"/>
+      <w:lvlText w:val="%2."/>
+      <w:lvlJc w:val="left"/>
+      <w:pPr>
+        <w:ind w:left="1440" w:hanging="360"/>
+      </w:pPr>
+    </w:lvl>
+    <w:lvl w:ilvl="2" w:tplc="0410001B" w:tentative="1">
+      <w:start w:val="1"/>
+      <w:numFmt w:val="lowerRoman"/>
+      <w:lvlText w:val="%3."/>
+      <w:lvlJc w:val="right"/>
+      <w:pPr>
+        <w:ind w:left="2160" w:hanging="180"/>
+      </w:pPr>
+    </w:lvl>
+    <w:lvl w:ilvl="3" w:tplc="0410000F" w:tentative="1">
+      <w:start w:val="1"/>
+      <w:numFmt w:val="decimal"/>
+      <w:lvlText w:val="%4."/>
+      <w:lvlJc w:val="left"/>
+      <w:pPr>
+        <w:ind w:left="2880" w:hanging="360"/>
+      </w:pPr>
+    </w:lvl>
+    <w:lvl w:ilvl="4" w:tplc="04100019" w:tentative="1">
+      <w:start w:val="1"/>
+      <w:numFmt w:val="lowerLetter"/>
+      <w:lvlText w:val="%5."/>
+      <w:lvlJc w:val="left"/>
+      <w:pPr>
+        <w:ind w:left="3600" w:hanging="360"/>
+      </w:pPr>
+    </w:lvl>
+    <w:lvl w:ilvl="5" w:tplc="0410001B" w:tentative="1">
+      <w:start w:val="1"/>
+      <w:numFmt w:val="lowerRoman"/>
+      <w:lvlText w:val="%6."/>
+      <w:lvlJc w:val="right"/>
+      <w:pPr>
+        <w:ind w:left="4320" w:hanging="180"/>
+      </w:pPr>
+    </w:lvl>
+    <w:lvl w:ilvl="6" w:tplc="0410000F" w:tentative="1">
+      <w:start w:val="1"/>
+      <w:numFmt w:val="decimal"/>
+      <w:lvlText w:val="%7."/>
+      <w:lvlJc w:val="left"/>
+      <w:pPr>
+        <w:ind w:left="5040" w:hanging="360"/>
+      </w:pPr>
+    </w:lvl>
+    <w:lvl w:ilvl="7" w:tplc="04100019" w:tentative="1">
+      <w:start w:val="1"/>
+      <w:numFmt w:val="lowerLetter"/>
+      <w:lvlText w:val="%8."/>
+      <w:lvlJc w:val="left"/>
+      <w:pPr>
+        <w:ind w:left="5760" w:hanging="360"/>
+      </w:pPr>
+    </w:lvl>
+    <w:lvl w:ilvl="8" w:tplc="0410001B" w:tentative="1">
+      <w:start w:val="1"/>
+      <w:numFmt w:val="lowerRoman"/>
+      <w:lvlText w:val="%9."/>
+      <w:lvlJc w:val="right"/>
+      <w:pPr>
+        <w:ind w:left="6480" w:hanging="180"/>
+      </w:pPr>
+    </w:lvl>
+  </w:abstractNum>
+  <w:abstractNum w:abstractNumId="1" w15:restartNumberingAfterBreak="0">
     <w:nsid w:val="431A11CF"/>
     <w:multiLevelType w:val="hybridMultilevel"/>
     <w:tmpl w:val="E3F6F7F2"/>
@@ -1744,7 +2827,148 @@
       </w:rPr>
     </w:lvl>
   </w:abstractNum>
-  <w:abstractNum w:abstractNumId="1" w15:restartNumberingAfterBreak="0">
+  <w:abstractNum w:abstractNumId="2" w15:restartNumberingAfterBreak="0">
+    <w:nsid w:val="588D63F2"/>
+    <w:multiLevelType w:val="hybridMultilevel"/>
+    <w:tmpl w:val="17CAEAC8"/>
+    <w:lvl w:ilvl="0" w:tplc="6206F138">
+      <w:start w:val="1"/>
+      <w:numFmt w:val="bullet"/>
+      <w:pStyle w:val="bullet"/>
+      <w:lvlText w:val=""/>
+      <w:lvlJc w:val="left"/>
+      <w:pPr>
+        <w:tabs>
+          <w:tab w:val="num" w:pos="1440"/>
+        </w:tabs>
+        <w:ind w:left="1440" w:hanging="360"/>
+      </w:pPr>
+      <w:rPr>
+        <w:rFonts w:ascii="Symbol" w:hAnsi="Symbol" w:hint="default"/>
+      </w:rPr>
+    </w:lvl>
+    <w:lvl w:ilvl="1" w:tplc="04090003">
+      <w:start w:val="1"/>
+      <w:numFmt w:val="bullet"/>
+      <w:lvlText w:val="o"/>
+      <w:lvlJc w:val="left"/>
+      <w:pPr>
+        <w:tabs>
+          <w:tab w:val="num" w:pos="2160"/>
+        </w:tabs>
+        <w:ind w:left="2160" w:hanging="360"/>
+      </w:pPr>
+      <w:rPr>
+        <w:rFonts w:ascii="Courier New" w:hAnsi="Courier New" w:cs="Courier New" w:hint="default"/>
+      </w:rPr>
+    </w:lvl>
+    <w:lvl w:ilvl="2" w:tplc="04090005" w:tentative="1">
+      <w:start w:val="1"/>
+      <w:numFmt w:val="bullet"/>
+      <w:lvlText w:val=""/>
+      <w:lvlJc w:val="left"/>
+      <w:pPr>
+        <w:tabs>
+          <w:tab w:val="num" w:pos="2880"/>
+        </w:tabs>
+        <w:ind w:left="2880" w:hanging="360"/>
+      </w:pPr>
+      <w:rPr>
+        <w:rFonts w:ascii="Wingdings" w:hAnsi="Wingdings" w:hint="default"/>
+      </w:rPr>
+    </w:lvl>
+    <w:lvl w:ilvl="3" w:tplc="04090001" w:tentative="1">
+      <w:start w:val="1"/>
+      <w:numFmt w:val="bullet"/>
+      <w:lvlText w:val=""/>
+      <w:lvlJc w:val="left"/>
+      <w:pPr>
+        <w:tabs>
+          <w:tab w:val="num" w:pos="3600"/>
+        </w:tabs>
+        <w:ind w:left="3600" w:hanging="360"/>
+      </w:pPr>
+      <w:rPr>
+        <w:rFonts w:ascii="Symbol" w:hAnsi="Symbol" w:hint="default"/>
+      </w:rPr>
+    </w:lvl>
+    <w:lvl w:ilvl="4" w:tplc="04090003" w:tentative="1">
+      <w:start w:val="1"/>
+      <w:numFmt w:val="bullet"/>
+      <w:lvlText w:val="o"/>
+      <w:lvlJc w:val="left"/>
+      <w:pPr>
+        <w:tabs>
+          <w:tab w:val="num" w:pos="4320"/>
+        </w:tabs>
+        <w:ind w:left="4320" w:hanging="360"/>
+      </w:pPr>
+      <w:rPr>
+        <w:rFonts w:ascii="Courier New" w:hAnsi="Courier New" w:cs="Courier New" w:hint="default"/>
+      </w:rPr>
+    </w:lvl>
+    <w:lvl w:ilvl="5" w:tplc="04090005" w:tentative="1">
+      <w:start w:val="1"/>
+      <w:numFmt w:val="bullet"/>
+      <w:lvlText w:val=""/>
+      <w:lvlJc w:val="left"/>
+      <w:pPr>
+        <w:tabs>
+          <w:tab w:val="num" w:pos="5040"/>
+        </w:tabs>
+        <w:ind w:left="5040" w:hanging="360"/>
+      </w:pPr>
+      <w:rPr>
+        <w:rFonts w:ascii="Wingdings" w:hAnsi="Wingdings" w:hint="default"/>
+      </w:rPr>
+    </w:lvl>
+    <w:lvl w:ilvl="6" w:tplc="04090001" w:tentative="1">
+      <w:start w:val="1"/>
+      <w:numFmt w:val="bullet"/>
+      <w:lvlText w:val=""/>
+      <w:lvlJc w:val="left"/>
+      <w:pPr>
+        <w:tabs>
+          <w:tab w:val="num" w:pos="5760"/>
+        </w:tabs>
+        <w:ind w:left="5760" w:hanging="360"/>
+      </w:pPr>
+      <w:rPr>
+        <w:rFonts w:ascii="Symbol" w:hAnsi="Symbol" w:hint="default"/>
+      </w:rPr>
+    </w:lvl>
+    <w:lvl w:ilvl="7" w:tplc="04090003" w:tentative="1">
+      <w:start w:val="1"/>
+      <w:numFmt w:val="bullet"/>
+      <w:lvlText w:val="o"/>
+      <w:lvlJc w:val="left"/>
+      <w:pPr>
+        <w:tabs>
+          <w:tab w:val="num" w:pos="6480"/>
+        </w:tabs>
+        <w:ind w:left="6480" w:hanging="360"/>
+      </w:pPr>
+      <w:rPr>
+        <w:rFonts w:ascii="Courier New" w:hAnsi="Courier New" w:cs="Courier New" w:hint="default"/>
+      </w:rPr>
+    </w:lvl>
+    <w:lvl w:ilvl="8" w:tplc="04090005" w:tentative="1">
+      <w:start w:val="1"/>
+      <w:numFmt w:val="bullet"/>
+      <w:lvlText w:val=""/>
+      <w:lvlJc w:val="left"/>
+      <w:pPr>
+        <w:tabs>
+          <w:tab w:val="num" w:pos="7200"/>
+        </w:tabs>
+        <w:ind w:left="7200" w:hanging="360"/>
+      </w:pPr>
+      <w:rPr>
+        <w:rFonts w:ascii="Wingdings" w:hAnsi="Wingdings" w:hint="default"/>
+      </w:rPr>
+    </w:lvl>
+  </w:abstractNum>
+  <w:abstractNum w:abstractNumId="3" w15:restartNumberingAfterBreak="0">
     <w:nsid w:val="5996159E"/>
     <w:multiLevelType w:val="hybridMultilevel"/>
     <w:tmpl w:val="F7EE29D2"/>
@@ -1830,7 +3054,96 @@
       </w:pPr>
     </w:lvl>
   </w:abstractNum>
-  <w:abstractNum w:abstractNumId="2" w15:restartNumberingAfterBreak="0">
+  <w:abstractNum w:abstractNumId="4" w15:restartNumberingAfterBreak="0">
+    <w:nsid w:val="62F5193E"/>
+    <w:multiLevelType w:val="hybridMultilevel"/>
+    <w:tmpl w:val="1362E372"/>
+    <w:lvl w:ilvl="0" w:tplc="0410000F">
+      <w:start w:val="1"/>
+      <w:numFmt w:val="decimal"/>
+      <w:lvlText w:val="%1."/>
+      <w:lvlJc w:val="left"/>
+      <w:pPr>
+        <w:ind w:left="720" w:hanging="360"/>
+      </w:pPr>
+      <w:rPr>
+        <w:rFonts w:hint="default"/>
+      </w:rPr>
+    </w:lvl>
+    <w:lvl w:ilvl="1" w:tplc="04100019" w:tentative="1">
+      <w:start w:val="1"/>
+      <w:numFmt w:val="lowerLetter"/>
+      <w:lvlText w:val="%2."/>
+      <w:lvlJc w:val="left"/>
+      <w:pPr>
+        <w:ind w:left="1440" w:hanging="360"/>
+      </w:pPr>
+    </w:lvl>
+    <w:lvl w:ilvl="2" w:tplc="0410001B" w:tentative="1">
+      <w:start w:val="1"/>
+      <w:numFmt w:val="lowerRoman"/>
+      <w:lvlText w:val="%3."/>
+      <w:lvlJc w:val="right"/>
+      <w:pPr>
+        <w:ind w:left="2160" w:hanging="180"/>
+      </w:pPr>
+    </w:lvl>
+    <w:lvl w:ilvl="3" w:tplc="0410000F" w:tentative="1">
+      <w:start w:val="1"/>
+      <w:numFmt w:val="decimal"/>
+      <w:lvlText w:val="%4."/>
+      <w:lvlJc w:val="left"/>
+      <w:pPr>
+        <w:ind w:left="2880" w:hanging="360"/>
+      </w:pPr>
+    </w:lvl>
+    <w:lvl w:ilvl="4" w:tplc="04100019" w:tentative="1">
+      <w:start w:val="1"/>
+      <w:numFmt w:val="lowerLetter"/>
+      <w:lvlText w:val="%5."/>
+      <w:lvlJc w:val="left"/>
+      <w:pPr>
+        <w:ind w:left="3600" w:hanging="360"/>
+      </w:pPr>
+    </w:lvl>
+    <w:lvl w:ilvl="5" w:tplc="0410001B" w:tentative="1">
+      <w:start w:val="1"/>
+      <w:numFmt w:val="lowerRoman"/>
+      <w:lvlText w:val="%6."/>
+      <w:lvlJc w:val="right"/>
+      <w:pPr>
+        <w:ind w:left="4320" w:hanging="180"/>
+      </w:pPr>
+    </w:lvl>
+    <w:lvl w:ilvl="6" w:tplc="0410000F" w:tentative="1">
+      <w:start w:val="1"/>
+      <w:numFmt w:val="decimal"/>
+      <w:lvlText w:val="%7."/>
+      <w:lvlJc w:val="left"/>
+      <w:pPr>
+        <w:ind w:left="5040" w:hanging="360"/>
+      </w:pPr>
+    </w:lvl>
+    <w:lvl w:ilvl="7" w:tplc="04100019" w:tentative="1">
+      <w:start w:val="1"/>
+      <w:numFmt w:val="lowerLetter"/>
+      <w:lvlText w:val="%8."/>
+      <w:lvlJc w:val="left"/>
+      <w:pPr>
+        <w:ind w:left="5760" w:hanging="360"/>
+      </w:pPr>
+    </w:lvl>
+    <w:lvl w:ilvl="8" w:tplc="0410001B" w:tentative="1">
+      <w:start w:val="1"/>
+      <w:numFmt w:val="lowerRoman"/>
+      <w:lvlText w:val="%9."/>
+      <w:lvlJc w:val="right"/>
+      <w:pPr>
+        <w:ind w:left="6480" w:hanging="180"/>
+      </w:pPr>
+    </w:lvl>
+  </w:abstractNum>
+  <w:abstractNum w:abstractNumId="5" w15:restartNumberingAfterBreak="0">
     <w:nsid w:val="7D521500"/>
     <w:multiLevelType w:val="hybridMultilevel"/>
     <w:tmpl w:val="E15C4884"/>
@@ -1920,13 +3233,22 @@
     </w:lvl>
   </w:abstractNum>
   <w:num w:numId="1">
+    <w:abstractNumId w:val="5"/>
+  </w:num>
+  <w:num w:numId="2">
+    <w:abstractNumId w:val="1"/>
+  </w:num>
+  <w:num w:numId="3">
+    <w:abstractNumId w:val="3"/>
+  </w:num>
+  <w:num w:numId="4">
     <w:abstractNumId w:val="2"/>
   </w:num>
-  <w:num w:numId="2">
+  <w:num w:numId="5">
     <w:abstractNumId w:val="0"/>
   </w:num>
-  <w:num w:numId="3">
-    <w:abstractNumId w:val="1"/>
+  <w:num w:numId="6">
+    <w:abstractNumId w:val="4"/>
   </w:num>
 </w:numbering>
 </file>
@@ -2391,6 +3713,24 @@
       </w:tblBorders>
     </w:tblPr>
   </w:style>
+  <w:style w:type="paragraph" w:customStyle="1" w:styleId="bullet">
+    <w:name w:val="bullet"/>
+    <w:basedOn w:val="Normale"/>
+    <w:rsid w:val="007714E6"/>
+    <w:pPr>
+      <w:numPr>
+        <w:numId w:val="4"/>
+      </w:numPr>
+      <w:spacing w:after="0" w:line="240" w:lineRule="auto"/>
+      <w:jc w:val="both"/>
+    </w:pPr>
+    <w:rPr>
+      <w:rFonts w:ascii="Times New Roman" w:eastAsia="Times New Roman" w:hAnsi="Times New Roman" w:cs="Times New Roman"/>
+      <w:sz w:val="20"/>
+      <w:szCs w:val="20"/>
+      <w:lang w:val="en-US"/>
+    </w:rPr>
+  </w:style>
 </w:styles>
 </file>
 

</xml_diff>